<commit_message>
Updated Data Modeling Portion
</commit_message>
<xml_diff>
--- a/Project Report Data Modeling Portion.docx
+++ b/Project Report Data Modeling Portion.docx
@@ -135,7 +135,7 @@
           <w:szCs w:val="24"/>
           <w:rtl w:val="0"/>
         </w:rPr>
-        <w:t xml:space="preserve">The Gaussian Naive Bayes Classifier processes the data assuming that each data feature is distributed according to the Gaussian Distribution.</w:t>
+        <w:t xml:space="preserve">The Gaussian Naive Bayes Classifier processes the data assuming that each data feature is distributed according to the gaussian distribution.</w:t>
       </w:r>
     </w:p>
     <w:p>
@@ -155,7 +155,7 @@
           <w:szCs w:val="24"/>
           <w:rtl w:val="0"/>
         </w:rPr>
-        <w:t xml:space="preserve">The Bernoulli Naive Bayes Classifier processes the data according to multivariate Bernoulli Distributions. Thus, each feature is processed as binary-valued. In case the variables are not binary, the instance of the classifier binarizes the input data before processing the data.</w:t>
+        <w:t xml:space="preserve">The Bernoulli Naive Bayes Classifier processes the data according to multivariate Bernoulli Distributions. Thus, each feature is processed as binary-valued. In case the variables are not binary, the instance of the classifier binarizes the input data before processing.</w:t>
       </w:r>
     </w:p>
     <w:p>
@@ -405,22 +405,27 @@
     <w:p>
       <w:pPr>
         <w:spacing w:line="240" w:lineRule="auto"/>
-        <w:rPr>
-          <w:rFonts w:ascii="Times New Roman" w:cs="Times New Roman" w:eastAsia="Times New Roman" w:hAnsi="Times New Roman"/>
-          <w:sz w:val="24"/>
-          <w:szCs w:val="24"/>
-        </w:rPr>
-      </w:pPr>
-      <w:r>
-        <w:rPr>
+        <w:ind w:left="720" w:firstLine="720"/>
+        <w:rPr>
+          <w:rFonts w:ascii="Times New Roman" w:cs="Times New Roman" w:eastAsia="Times New Roman" w:hAnsi="Times New Roman"/>
+          <w:sz w:val="24"/>
+          <w:szCs w:val="24"/>
+        </w:rPr>
+      </w:pPr>
+      <w:r>
+        <w:rPr>
+          <w:rFonts w:ascii="Times New Roman" w:cs="Times New Roman" w:eastAsia="Times New Roman" w:hAnsi="Times New Roman"/>
+          <w:sz w:val="24"/>
+          <w:szCs w:val="24"/>
           <w:rtl w:val="0"/>
         </w:rPr>
+        <w:t xml:space="preserve">Gradient Boosting</w:t>
       </w:r>
     </w:p>
     <w:p>
       <w:pPr>
         <w:spacing w:line="240" w:lineRule="auto"/>
-        <w:ind w:left="720" w:firstLine="720"/>
+        <w:ind w:left="1440" w:firstLine="720"/>
         <w:rPr>
           <w:rFonts w:ascii="Times New Roman" w:cs="Times New Roman" w:eastAsia="Times New Roman" w:hAnsi="Times New Roman"/>
           <w:sz w:val="24"/>
@@ -434,48 +439,48 @@
           <w:szCs w:val="24"/>
           <w:rtl w:val="0"/>
         </w:rPr>
-        <w:t xml:space="preserve">Gradient Boosting</w:t>
+        <w:t xml:space="preserve">The Gradient Boosting Classifier is a boosting ensemble method based on the gradient descent algorithm. The method iteratively adds predictors to the ensemble to correct the errors of the existing predictors by training on the residual errors of the existing predictor.</w:t>
       </w:r>
     </w:p>
     <w:p>
       <w:pPr>
         <w:spacing w:line="240" w:lineRule="auto"/>
-        <w:ind w:left="1440" w:firstLine="720"/>
-        <w:rPr>
-          <w:rFonts w:ascii="Times New Roman" w:cs="Times New Roman" w:eastAsia="Times New Roman" w:hAnsi="Times New Roman"/>
-          <w:sz w:val="24"/>
-          <w:szCs w:val="24"/>
-        </w:rPr>
-      </w:pPr>
-      <w:r>
-        <w:rPr>
-          <w:rFonts w:ascii="Times New Roman" w:cs="Times New Roman" w:eastAsia="Times New Roman" w:hAnsi="Times New Roman"/>
-          <w:sz w:val="24"/>
-          <w:szCs w:val="24"/>
+        <w:rPr>
+          <w:rFonts w:ascii="Times New Roman" w:cs="Times New Roman" w:eastAsia="Times New Roman" w:hAnsi="Times New Roman"/>
+          <w:sz w:val="24"/>
+          <w:szCs w:val="24"/>
+        </w:rPr>
+      </w:pPr>
+      <w:r>
+        <w:rPr>
           <w:rtl w:val="0"/>
         </w:rPr>
-        <w:t xml:space="preserve">The Gradient Boosting Classifier is a boosting ensemble method based on the gradient descent algorithm. The method iteratively adds predictors to the ensemble to correct the errors of the existing predictors by training on the residual errors of the existing predictor.</w:t>
       </w:r>
     </w:p>
     <w:p>
       <w:pPr>
         <w:spacing w:line="240" w:lineRule="auto"/>
-        <w:rPr>
-          <w:rFonts w:ascii="Times New Roman" w:cs="Times New Roman" w:eastAsia="Times New Roman" w:hAnsi="Times New Roman"/>
-          <w:sz w:val="24"/>
-          <w:szCs w:val="24"/>
-        </w:rPr>
-      </w:pPr>
-      <w:r>
-        <w:rPr>
+        <w:ind w:left="720" w:firstLine="720"/>
+        <w:rPr>
+          <w:rFonts w:ascii="Times New Roman" w:cs="Times New Roman" w:eastAsia="Times New Roman" w:hAnsi="Times New Roman"/>
+          <w:sz w:val="24"/>
+          <w:szCs w:val="24"/>
+        </w:rPr>
+      </w:pPr>
+      <w:r>
+        <w:rPr>
+          <w:rFonts w:ascii="Times New Roman" w:cs="Times New Roman" w:eastAsia="Times New Roman" w:hAnsi="Times New Roman"/>
+          <w:sz w:val="24"/>
+          <w:szCs w:val="24"/>
           <w:rtl w:val="0"/>
         </w:rPr>
+        <w:t xml:space="preserve">Histogram Gradient Boosting</w:t>
       </w:r>
     </w:p>
     <w:p>
       <w:pPr>
         <w:spacing w:line="240" w:lineRule="auto"/>
-        <w:ind w:left="720" w:firstLine="720"/>
+        <w:ind w:left="1440" w:firstLine="720"/>
         <w:rPr>
           <w:rFonts w:ascii="Times New Roman" w:cs="Times New Roman" w:eastAsia="Times New Roman" w:hAnsi="Times New Roman"/>
           <w:sz w:val="24"/>
@@ -489,48 +494,48 @@
           <w:szCs w:val="24"/>
           <w:rtl w:val="0"/>
         </w:rPr>
-        <w:t xml:space="preserve">Histogram Gradient Boosting</w:t>
+        <w:t xml:space="preserve">The Histogram Gradient Boosting Classifier is a boosting ensemble method based upon the gradient boosting classifier. The Histogram Gradient Boosting Classifier significantly speeds up the gradient boosting method by binning the input data, speeding up the construction of the decision trees.</w:t>
       </w:r>
     </w:p>
     <w:p>
       <w:pPr>
         <w:spacing w:line="240" w:lineRule="auto"/>
-        <w:ind w:left="1440" w:firstLine="720"/>
-        <w:rPr>
-          <w:rFonts w:ascii="Times New Roman" w:cs="Times New Roman" w:eastAsia="Times New Roman" w:hAnsi="Times New Roman"/>
-          <w:sz w:val="24"/>
-          <w:szCs w:val="24"/>
-        </w:rPr>
-      </w:pPr>
-      <w:r>
-        <w:rPr>
-          <w:rFonts w:ascii="Times New Roman" w:cs="Times New Roman" w:eastAsia="Times New Roman" w:hAnsi="Times New Roman"/>
-          <w:sz w:val="24"/>
-          <w:szCs w:val="24"/>
+        <w:rPr>
+          <w:rFonts w:ascii="Times New Roman" w:cs="Times New Roman" w:eastAsia="Times New Roman" w:hAnsi="Times New Roman"/>
+          <w:sz w:val="24"/>
+          <w:szCs w:val="24"/>
+        </w:rPr>
+      </w:pPr>
+      <w:r>
+        <w:rPr>
           <w:rtl w:val="0"/>
         </w:rPr>
-        <w:t xml:space="preserve">The Histogram Gradient Boosting Classifier is a boosting ensemble method based upon the gradient boosting classifier. The Histogram Gradient Boosting Classifier significantly speeds up the gradient boosting method by binning the input data, speeding up the construction of the decision trees.</w:t>
       </w:r>
     </w:p>
     <w:p>
       <w:pPr>
         <w:spacing w:line="240" w:lineRule="auto"/>
-        <w:rPr>
-          <w:rFonts w:ascii="Times New Roman" w:cs="Times New Roman" w:eastAsia="Times New Roman" w:hAnsi="Times New Roman"/>
-          <w:sz w:val="24"/>
-          <w:szCs w:val="24"/>
-        </w:rPr>
-      </w:pPr>
-      <w:r>
-        <w:rPr>
+        <w:ind w:left="720" w:firstLine="720"/>
+        <w:rPr>
+          <w:rFonts w:ascii="Times New Roman" w:cs="Times New Roman" w:eastAsia="Times New Roman" w:hAnsi="Times New Roman"/>
+          <w:sz w:val="24"/>
+          <w:szCs w:val="24"/>
+        </w:rPr>
+      </w:pPr>
+      <w:r>
+        <w:rPr>
+          <w:rFonts w:ascii="Times New Roman" w:cs="Times New Roman" w:eastAsia="Times New Roman" w:hAnsi="Times New Roman"/>
+          <w:sz w:val="24"/>
+          <w:szCs w:val="24"/>
           <w:rtl w:val="0"/>
         </w:rPr>
+        <w:t xml:space="preserve">Light Gradient Boosting Machine</w:t>
       </w:r>
     </w:p>
     <w:p>
       <w:pPr>
         <w:spacing w:line="240" w:lineRule="auto"/>
-        <w:ind w:left="720" w:firstLine="720"/>
+        <w:ind w:left="1440" w:firstLine="720"/>
         <w:rPr>
           <w:rFonts w:ascii="Times New Roman" w:cs="Times New Roman" w:eastAsia="Times New Roman" w:hAnsi="Times New Roman"/>
           <w:sz w:val="24"/>
@@ -544,48 +549,48 @@
           <w:szCs w:val="24"/>
           <w:rtl w:val="0"/>
         </w:rPr>
-        <w:t xml:space="preserve">Light Gradient Boosting Machine</w:t>
+        <w:t xml:space="preserve">The Light Gradient Boosting Machine Classifier is a boosting ensemble method based on the histogram gradient boosting classifier. The implementation of this classifier focuses on two separate methods:  gradient-based one-side sampling and exclusive feature bundling. Gradient-based one-sided sampling is a method that focuses on training examples that have a larger gradient. Exclusive feature bundling is an automatic feature selection method focused on bundling sparse mutually exclusive features.</w:t>
       </w:r>
     </w:p>
     <w:p>
       <w:pPr>
         <w:spacing w:line="240" w:lineRule="auto"/>
-        <w:ind w:left="1440" w:firstLine="720"/>
-        <w:rPr>
-          <w:rFonts w:ascii="Times New Roman" w:cs="Times New Roman" w:eastAsia="Times New Roman" w:hAnsi="Times New Roman"/>
-          <w:sz w:val="24"/>
-          <w:szCs w:val="24"/>
-        </w:rPr>
-      </w:pPr>
-      <w:r>
-        <w:rPr>
-          <w:rFonts w:ascii="Times New Roman" w:cs="Times New Roman" w:eastAsia="Times New Roman" w:hAnsi="Times New Roman"/>
-          <w:sz w:val="24"/>
-          <w:szCs w:val="24"/>
+        <w:rPr>
+          <w:rFonts w:ascii="Times New Roman" w:cs="Times New Roman" w:eastAsia="Times New Roman" w:hAnsi="Times New Roman"/>
+          <w:sz w:val="24"/>
+          <w:szCs w:val="24"/>
+        </w:rPr>
+      </w:pPr>
+      <w:r>
+        <w:rPr>
           <w:rtl w:val="0"/>
         </w:rPr>
-        <w:t xml:space="preserve">The Light Gradient Boosting Machine Classifier is a boosting ensemble method based on the histogram gradient boosting classifier. The implementation of this classifier focuses on two separate methods:  gradient-based one-side sampling and exclusive feature bundling. Gradient-based one-sided sampling is a method that focuses on training examples that have a larger gradient. Exclusive feature bundling is an automatic feature selection method focused on bundling sparse mutually exclusive features.</w:t>
       </w:r>
     </w:p>
     <w:p>
       <w:pPr>
         <w:spacing w:line="240" w:lineRule="auto"/>
-        <w:rPr>
-          <w:rFonts w:ascii="Times New Roman" w:cs="Times New Roman" w:eastAsia="Times New Roman" w:hAnsi="Times New Roman"/>
-          <w:sz w:val="24"/>
-          <w:szCs w:val="24"/>
-        </w:rPr>
-      </w:pPr>
-      <w:r>
-        <w:rPr>
+        <w:ind w:left="720" w:firstLine="720"/>
+        <w:rPr>
+          <w:rFonts w:ascii="Times New Roman" w:cs="Times New Roman" w:eastAsia="Times New Roman" w:hAnsi="Times New Roman"/>
+          <w:sz w:val="24"/>
+          <w:szCs w:val="24"/>
+        </w:rPr>
+      </w:pPr>
+      <w:r>
+        <w:rPr>
+          <w:rFonts w:ascii="Times New Roman" w:cs="Times New Roman" w:eastAsia="Times New Roman" w:hAnsi="Times New Roman"/>
+          <w:sz w:val="24"/>
+          <w:szCs w:val="24"/>
           <w:rtl w:val="0"/>
         </w:rPr>
+        <w:t xml:space="preserve">Extreme Gradient Boosting</w:t>
       </w:r>
     </w:p>
     <w:p>
       <w:pPr>
         <w:spacing w:line="240" w:lineRule="auto"/>
-        <w:ind w:left="720" w:firstLine="720"/>
+        <w:ind w:left="1440" w:firstLine="720"/>
         <w:rPr>
           <w:rFonts w:ascii="Times New Roman" w:cs="Times New Roman" w:eastAsia="Times New Roman" w:hAnsi="Times New Roman"/>
           <w:sz w:val="24"/>
@@ -599,27 +604,23 @@
           <w:szCs w:val="24"/>
           <w:rtl w:val="0"/>
         </w:rPr>
-        <w:t xml:space="preserve">Extreme Gradient Boosting</w:t>
+        <w:t xml:space="preserve">The Extreme Gradient Boosting Classifier is a boosting ensemble method based on the histogram gradient boosting classifier. Optimized with a focus on speed, the classifier has several features, some allowing missing data through the maximization of gain and using weighted quantiles to find the best node splits instead of analyzing all candidates.</w:t>
       </w:r>
     </w:p>
     <w:p>
       <w:pPr>
         <w:spacing w:line="240" w:lineRule="auto"/>
-        <w:ind w:left="1440" w:firstLine="720"/>
-        <w:rPr>
-          <w:rFonts w:ascii="Times New Roman" w:cs="Times New Roman" w:eastAsia="Times New Roman" w:hAnsi="Times New Roman"/>
-          <w:sz w:val="24"/>
-          <w:szCs w:val="24"/>
-        </w:rPr>
-      </w:pPr>
-      <w:r>
-        <w:rPr>
-          <w:rFonts w:ascii="Times New Roman" w:cs="Times New Roman" w:eastAsia="Times New Roman" w:hAnsi="Times New Roman"/>
-          <w:sz w:val="24"/>
-          <w:szCs w:val="24"/>
+        <w:ind w:left="720" w:firstLine="720"/>
+        <w:rPr>
+          <w:rFonts w:ascii="Times New Roman" w:cs="Times New Roman" w:eastAsia="Times New Roman" w:hAnsi="Times New Roman"/>
+          <w:sz w:val="24"/>
+          <w:szCs w:val="24"/>
+        </w:rPr>
+      </w:pPr>
+      <w:r>
+        <w:rPr>
           <w:rtl w:val="0"/>
         </w:rPr>
-        <w:t xml:space="preserve">The Extreme Gradient Boosting Classifier is a boosting ensemble method based on the histogram gradient boosting classifier. Optimized with a focus on speed, the classifier has several features, some allowing missing data through the maximization of gain and using weighted quantiles to find the best node splits instead of analyzing all candidates.</w:t>
       </w:r>
     </w:p>
     <w:p>
@@ -634,14 +635,18 @@
       </w:pPr>
       <w:r>
         <w:rPr>
+          <w:rFonts w:ascii="Times New Roman" w:cs="Times New Roman" w:eastAsia="Times New Roman" w:hAnsi="Times New Roman"/>
+          <w:sz w:val="24"/>
+          <w:szCs w:val="24"/>
           <w:rtl w:val="0"/>
         </w:rPr>
+        <w:t xml:space="preserve">Cat Boosting</w:t>
       </w:r>
     </w:p>
     <w:p>
       <w:pPr>
         <w:spacing w:line="240" w:lineRule="auto"/>
-        <w:ind w:left="720" w:firstLine="720"/>
+        <w:ind w:left="1440" w:firstLine="720"/>
         <w:rPr>
           <w:rFonts w:ascii="Times New Roman" w:cs="Times New Roman" w:eastAsia="Times New Roman" w:hAnsi="Times New Roman"/>
           <w:sz w:val="24"/>
@@ -655,48 +660,48 @@
           <w:szCs w:val="24"/>
           <w:rtl w:val="0"/>
         </w:rPr>
-        <w:t xml:space="preserve">Cat Boosting</w:t>
+        <w:t xml:space="preserve">The Cat Boosting Classifier is a boosting ensemble method based upon the histogram gradient boosting classifier. The implementation of this classifier focuses on forming symmetric decision trees. In addition, the classifier performs well with categorical datasets by focusing on encoding categorical features based on the label columns.</w:t>
       </w:r>
     </w:p>
     <w:p>
       <w:pPr>
         <w:spacing w:line="240" w:lineRule="auto"/>
-        <w:ind w:left="1440" w:firstLine="720"/>
-        <w:rPr>
-          <w:rFonts w:ascii="Times New Roman" w:cs="Times New Roman" w:eastAsia="Times New Roman" w:hAnsi="Times New Roman"/>
-          <w:sz w:val="24"/>
-          <w:szCs w:val="24"/>
-        </w:rPr>
-      </w:pPr>
-      <w:r>
-        <w:rPr>
-          <w:rFonts w:ascii="Times New Roman" w:cs="Times New Roman" w:eastAsia="Times New Roman" w:hAnsi="Times New Roman"/>
-          <w:sz w:val="24"/>
-          <w:szCs w:val="24"/>
+        <w:ind w:left="720" w:firstLine="720"/>
+        <w:rPr>
+          <w:rFonts w:ascii="Times New Roman" w:cs="Times New Roman" w:eastAsia="Times New Roman" w:hAnsi="Times New Roman"/>
+          <w:sz w:val="24"/>
+          <w:szCs w:val="24"/>
+        </w:rPr>
+      </w:pPr>
+      <w:r>
+        <w:rPr>
           <w:rtl w:val="0"/>
         </w:rPr>
-        <w:t xml:space="preserve">The Cat Boosting Classifier is a boosting ensemble method based upon the histogram gradient boosting classifier. The implementation of this classifier focuses on forming symmetric decision trees. In addition, the classifier performs well with categorical datasets by focusing on encoding categorical features based on the label columns.</w:t>
       </w:r>
     </w:p>
     <w:p>
       <w:pPr>
         <w:spacing w:line="240" w:lineRule="auto"/>
-        <w:ind w:left="720" w:firstLine="720"/>
-        <w:rPr>
-          <w:rFonts w:ascii="Times New Roman" w:cs="Times New Roman" w:eastAsia="Times New Roman" w:hAnsi="Times New Roman"/>
-          <w:sz w:val="24"/>
-          <w:szCs w:val="24"/>
-        </w:rPr>
-      </w:pPr>
-      <w:r>
-        <w:rPr>
+        <w:rPr>
+          <w:rFonts w:ascii="Times New Roman" w:cs="Times New Roman" w:eastAsia="Times New Roman" w:hAnsi="Times New Roman"/>
+          <w:sz w:val="24"/>
+          <w:szCs w:val="24"/>
+        </w:rPr>
+      </w:pPr>
+      <w:r>
+        <w:rPr>
+          <w:rFonts w:ascii="Times New Roman" w:cs="Times New Roman" w:eastAsia="Times New Roman" w:hAnsi="Times New Roman"/>
+          <w:sz w:val="24"/>
+          <w:szCs w:val="24"/>
           <w:rtl w:val="0"/>
         </w:rPr>
+        <w:t xml:space="preserve">Cross Validation</w:t>
       </w:r>
     </w:p>
     <w:p>
       <w:pPr>
         <w:spacing w:line="240" w:lineRule="auto"/>
+        <w:ind w:firstLine="720"/>
         <w:rPr>
           <w:rFonts w:ascii="Times New Roman" w:cs="Times New Roman" w:eastAsia="Times New Roman" w:hAnsi="Times New Roman"/>
           <w:sz w:val="24"/>
@@ -710,7 +715,7 @@
           <w:szCs w:val="24"/>
           <w:rtl w:val="0"/>
         </w:rPr>
-        <w:t xml:space="preserve">Cross Validation</w:t>
+        <w:t xml:space="preserve">Once data feature selection and standardization were completed, a custom cross-validation process was created to evaluate each classifier and its performance. The repeated stratified k-fold cross-validation method was defined with five folds and ten repeats to ensure that during cross-validation, each fold contains the same proportion of input data with defect and non defect labels.  </w:t>
       </w:r>
     </w:p>
     <w:p>
@@ -730,7 +735,7 @@
           <w:szCs w:val="24"/>
           <w:rtl w:val="0"/>
         </w:rPr>
-        <w:t xml:space="preserve">Once Data Feature Selection and Standardization were completed, a custom cross-validation process was created to evaluate each classifier and its performance. The repeated stratified k-fold cross-validation method was defined with five folds and ten repeats to ensure that during cross-validation, each fold contains the same proportion of input data with defect and non defect labels.  </w:t>
+        <w:t xml:space="preserve">During evaluation, four metrics were analyzed, the average training ROC AUC score, average validation ROC AUC score, average accuracy, and average F1 score. The ROC AUC score is the area under the receiver operating characteristic curve, which plots the true positive rate against the false positive rate at varying classification thresholds. The ROC AUC score details how well a classifier can distinguish between the positive and negative classes. The accuracy describes the percentage of observations that are correctly classified. The F1 score is the harmonic mean of the precision and recall metrics to increase the F1 score is to maximize both metrics. Precision is a metric that measures the ratio of correct positive class predictions, and recall is a metric that measures the ratio of positive class samples correctly identified.</w:t>
       </w:r>
     </w:p>
     <w:p>
@@ -745,12 +750,8 @@
       </w:pPr>
       <w:r>
         <w:rPr>
-          <w:rFonts w:ascii="Times New Roman" w:cs="Times New Roman" w:eastAsia="Times New Roman" w:hAnsi="Times New Roman"/>
-          <w:sz w:val="24"/>
-          <w:szCs w:val="24"/>
           <w:rtl w:val="0"/>
         </w:rPr>
-        <w:t xml:space="preserve">During evaluation, four metrics were analyzed, the average training ROC AUC score, average validation ROC AUC score, average accuracy, and average F1 score. The ROC AUC score is the area under the receiver operating characteristic curve, which plots the true positive rate against the false positive rate at varying classification thresholds. The ROC AUC score details how well a classifier can distinguish between the positive and negative classes. The accuracy describes the percentage of observations that are correctly classified. The F1 score is the harmonic mean of the precision and recall metrics to increase the F1 score to maximize both metrics. Precision is a metric that measures the ratio of correct positive class predictions, and recall is a metric that measures the ratio of positive class samples correctly identified.</w:t>
       </w:r>
     </w:p>
     <w:p>
@@ -765,14 +766,18 @@
       </w:pPr>
       <w:r>
         <w:rPr>
+          <w:rFonts w:ascii="Times New Roman" w:cs="Times New Roman" w:eastAsia="Times New Roman" w:hAnsi="Times New Roman"/>
+          <w:sz w:val="24"/>
+          <w:szCs w:val="24"/>
           <w:rtl w:val="0"/>
         </w:rPr>
+        <w:t xml:space="preserve">Base Models</w:t>
       </w:r>
     </w:p>
     <w:p>
       <w:pPr>
         <w:spacing w:line="240" w:lineRule="auto"/>
-        <w:ind w:firstLine="720"/>
+        <w:ind w:left="720" w:firstLine="720"/>
         <w:rPr>
           <w:rFonts w:ascii="Times New Roman" w:cs="Times New Roman" w:eastAsia="Times New Roman" w:hAnsi="Times New Roman"/>
           <w:sz w:val="24"/>
@@ -786,27 +791,7 @@
           <w:szCs w:val="24"/>
           <w:rtl w:val="0"/>
         </w:rPr>
-        <w:t xml:space="preserve">Base Models</w:t>
-      </w:r>
-    </w:p>
-    <w:p>
-      <w:pPr>
-        <w:spacing w:line="240" w:lineRule="auto"/>
-        <w:ind w:left="720" w:firstLine="720"/>
-        <w:rPr>
-          <w:rFonts w:ascii="Times New Roman" w:cs="Times New Roman" w:eastAsia="Times New Roman" w:hAnsi="Times New Roman"/>
-          <w:sz w:val="24"/>
-          <w:szCs w:val="24"/>
-        </w:rPr>
-      </w:pPr>
-      <w:r>
-        <w:rPr>
-          <w:rFonts w:ascii="Times New Roman" w:cs="Times New Roman" w:eastAsia="Times New Roman" w:hAnsi="Times New Roman"/>
-          <w:sz w:val="24"/>
-          <w:szCs w:val="24"/>
-          <w:rtl w:val="0"/>
-        </w:rPr>
-        <w:t xml:space="preserve">Initially, cross-validation was performed on the 11 classifiers without modifying the model parameters beyond adding a seed to ensure consistent results after training. The results of cross-validation are displayed below. The average training ROC AUC scores range between .76 and .99. From these scores, there is an inclination to believe there is an aspect of overfitting in the training of the models. For the average validation ROC AUC, the scores range from .61 to .79. The average accuracy range for the models is .72 to .81. Although accuracy may not accurately represent each classifier’s performance since the distribution has a 77:23 skew. Average F1 scores were disappointing, with a range of .37 to .53.</w:t>
+        <w:t xml:space="preserve">Initially, cross-validation was performed on the 11 classifiers without modifying the model parameters beyond adding a seed to ensure consistent results after training. The results of cross-validation are displayed below. The average training ROC AUC scores range between .76 and .99. From these scores, there is an inclination to believe there is an aspect of overfitting in the training of the models. For the average validation ROC AUC, the scores range from .61 to .79. The average accuracy range for the models is .72 to .81. Although accuracy may not accurately represent each classifier’s performance since the distribution has a 77:23 skew. Average F1 scores were disappointing, with a range from .37 to .53.</w:t>
       </w:r>
     </w:p>
     <w:p>
@@ -873,12 +858,12 @@
           <wp:inline distB="114300" distT="114300" distL="114300" distR="114300">
             <wp:extent cx="5240451" cy="1881188"/>
             <wp:effectExtent b="0" l="0" r="0" t="0"/>
-            <wp:docPr id="13" name="image3.png"/>
+            <wp:docPr id="13" name="image14.png"/>
             <a:graphic>
               <a:graphicData uri="http://schemas.openxmlformats.org/drawingml/2006/picture">
                 <pic:pic>
                   <pic:nvPicPr>
-                    <pic:cNvPr id="0" name="image3.png"/>
+                    <pic:cNvPr id="0" name="image14.png"/>
                     <pic:cNvPicPr preferRelativeResize="0"/>
                   </pic:nvPicPr>
                   <pic:blipFill>
@@ -927,12 +912,12 @@
           <wp:inline distB="114300" distT="114300" distL="114300" distR="114300">
             <wp:extent cx="5263449" cy="1906313"/>
             <wp:effectExtent b="0" l="0" r="0" t="0"/>
-            <wp:docPr id="7" name="image4.png"/>
+            <wp:docPr id="7" name="image15.png"/>
             <a:graphic>
               <a:graphicData uri="http://schemas.openxmlformats.org/drawingml/2006/picture">
                 <pic:pic>
                   <pic:nvPicPr>
-                    <pic:cNvPr id="0" name="image4.png"/>
+                    <pic:cNvPr id="0" name="image15.png"/>
                     <pic:cNvPicPr preferRelativeResize="0"/>
                   </pic:nvPicPr>
                   <pic:blipFill>
@@ -981,12 +966,12 @@
           <wp:inline distB="114300" distT="114300" distL="114300" distR="114300">
             <wp:extent cx="5253038" cy="1894124"/>
             <wp:effectExtent b="0" l="0" r="0" t="0"/>
-            <wp:docPr id="20" name="image2.png"/>
+            <wp:docPr id="20" name="image7.png"/>
             <a:graphic>
               <a:graphicData uri="http://schemas.openxmlformats.org/drawingml/2006/picture">
                 <pic:pic>
                   <pic:nvPicPr>
-                    <pic:cNvPr id="0" name="image2.png"/>
+                    <pic:cNvPr id="0" name="image7.png"/>
                     <pic:cNvPicPr preferRelativeResize="0"/>
                   </pic:nvPicPr>
                   <pic:blipFill>
@@ -1035,12 +1020,12 @@
           <wp:inline distB="114300" distT="114300" distL="114300" distR="114300">
             <wp:extent cx="5224463" cy="1883821"/>
             <wp:effectExtent b="0" l="0" r="0" t="0"/>
-            <wp:docPr id="6" name="image5.png"/>
+            <wp:docPr id="6" name="image16.png"/>
             <a:graphic>
               <a:graphicData uri="http://schemas.openxmlformats.org/drawingml/2006/picture">
                 <pic:pic>
                   <pic:nvPicPr>
-                    <pic:cNvPr id="0" name="image5.png"/>
+                    <pic:cNvPr id="0" name="image16.png"/>
                     <pic:cNvPicPr preferRelativeResize="0"/>
                   </pic:nvPicPr>
                   <pic:blipFill>
@@ -1073,20 +1058,21 @@
     <w:p>
       <w:pPr>
         <w:spacing w:line="240" w:lineRule="auto"/>
-        <w:rPr>
-          <w:rFonts w:ascii="Times New Roman" w:cs="Times New Roman" w:eastAsia="Times New Roman" w:hAnsi="Times New Roman"/>
-          <w:sz w:val="24"/>
-          <w:szCs w:val="24"/>
-        </w:rPr>
-      </w:pPr>
-      <w:r>
-        <w:rPr>
-          <w:rFonts w:ascii="Times New Roman" w:cs="Times New Roman" w:eastAsia="Times New Roman" w:hAnsi="Times New Roman"/>
-          <w:sz w:val="24"/>
-          <w:szCs w:val="24"/>
+        <w:jc w:val="center"/>
+        <w:rPr>
+          <w:rFonts w:ascii="Times New Roman" w:cs="Times New Roman" w:eastAsia="Times New Roman" w:hAnsi="Times New Roman"/>
+          <w:sz w:val="20"/>
+          <w:szCs w:val="20"/>
+        </w:rPr>
+      </w:pPr>
+      <w:r>
+        <w:rPr>
+          <w:rFonts w:ascii="Times New Roman" w:cs="Times New Roman" w:eastAsia="Times New Roman" w:hAnsi="Times New Roman"/>
+          <w:sz w:val="20"/>
+          <w:szCs w:val="20"/>
           <w:rtl w:val="0"/>
         </w:rPr>
-        <w:t xml:space="preserve">Figure: Showing Base Model Average Training/Validation ROC AUC, Accuracy, and F1 Scores  </w:t>
+        <w:t xml:space="preserve">Figures: Base Model Average Training/Validation ROC AUC, Accuracy, and F1 Score Bar Charts</w:t>
       </w:r>
     </w:p>
     <w:p>
@@ -1109,9 +1095,9 @@
     <w:tbl>
       <w:tblPr>
         <w:tblStyle w:val="Table1"/>
-        <w:tblW w:w="8205.0" w:type="dxa"/>
+        <w:tblW w:w="9157.5" w:type="dxa"/>
         <w:jc w:val="left"/>
-        <w:tblInd w:w="-240.0" w:type="dxa"/>
+        <w:tblInd w:w="127.5" w:type="dxa"/>
         <w:tblBorders>
           <w:top w:color="9e9e9e" w:space="0" w:sz="8" w:val="single"/>
           <w:left w:color="9e9e9e" w:space="0" w:sz="8" w:val="single"/>
@@ -1124,18 +1110,18 @@
         <w:tblLook w:val="0600"/>
       </w:tblPr>
       <w:tblGrid>
-        <w:gridCol w:w="1710"/>
-        <w:gridCol w:w="1710"/>
-        <w:gridCol w:w="1740"/>
-        <w:gridCol w:w="1560"/>
-        <w:gridCol w:w="1485"/>
+        <w:gridCol w:w="1582.5"/>
+        <w:gridCol w:w="2055"/>
+        <w:gridCol w:w="2085"/>
+        <w:gridCol w:w="1755"/>
+        <w:gridCol w:w="1680"/>
         <w:tblGridChange w:id="0">
           <w:tblGrid>
-            <w:gridCol w:w="1710"/>
-            <w:gridCol w:w="1710"/>
-            <w:gridCol w:w="1740"/>
-            <w:gridCol w:w="1560"/>
-            <w:gridCol w:w="1485"/>
+            <w:gridCol w:w="1582.5"/>
+            <w:gridCol w:w="2055"/>
+            <w:gridCol w:w="2085"/>
+            <w:gridCol w:w="1755"/>
+            <w:gridCol w:w="1680"/>
           </w:tblGrid>
         </w:tblGridChange>
       </w:tblGrid>
@@ -1143,7 +1129,7 @@
         <w:trPr>
           <w:cantSplit w:val="0"/>
           <w:trHeight w:val="368.96484375" w:hRule="atLeast"/>
-          <w:tblHeader w:val="0"/>
+          <w:tblHeader w:val="1"/>
         </w:trPr>
         <w:tc>
           <w:tcPr>
@@ -3413,10 +3399,32 @@
     </w:tbl>
     <w:p>
       <w:pPr>
-        <w:rPr>
-          <w:rFonts w:ascii="Times New Roman" w:cs="Times New Roman" w:eastAsia="Times New Roman" w:hAnsi="Times New Roman"/>
-          <w:sz w:val="24"/>
-          <w:szCs w:val="24"/>
+        <w:spacing w:line="240" w:lineRule="auto"/>
+        <w:jc w:val="center"/>
+        <w:rPr>
+          <w:rFonts w:ascii="Times New Roman" w:cs="Times New Roman" w:eastAsia="Times New Roman" w:hAnsi="Times New Roman"/>
+          <w:sz w:val="20"/>
+          <w:szCs w:val="20"/>
+        </w:rPr>
+      </w:pPr>
+      <w:r>
+        <w:rPr>
+          <w:rFonts w:ascii="Times New Roman" w:cs="Times New Roman" w:eastAsia="Times New Roman" w:hAnsi="Times New Roman"/>
+          <w:sz w:val="20"/>
+          <w:szCs w:val="20"/>
+          <w:rtl w:val="0"/>
+        </w:rPr>
+        <w:t xml:space="preserve">Figure: Average Training/Validation ROC AUC, Accuracy, and F1 Scores For All Base Model Classifiers  </w:t>
+      </w:r>
+    </w:p>
+    <w:p>
+      <w:pPr>
+        <w:spacing w:line="240" w:lineRule="auto"/>
+        <w:jc w:val="center"/>
+        <w:rPr>
+          <w:rFonts w:ascii="Times New Roman" w:cs="Times New Roman" w:eastAsia="Times New Roman" w:hAnsi="Times New Roman"/>
+          <w:sz w:val="20"/>
+          <w:szCs w:val="20"/>
         </w:rPr>
       </w:pPr>
       <w:r>
@@ -3662,17 +3670,15 @@
               <w:jc w:val="center"/>
               <w:rPr>
                 <w:rFonts w:ascii="Times New Roman" w:cs="Times New Roman" w:eastAsia="Times New Roman" w:hAnsi="Times New Roman"/>
-                <w:b w:val="1"/>
-                <w:sz w:val="20"/>
-                <w:szCs w:val="20"/>
-              </w:rPr>
-            </w:pPr>
-            <w:r>
-              <w:rPr>
-                <w:rFonts w:ascii="Times New Roman" w:cs="Times New Roman" w:eastAsia="Times New Roman" w:hAnsi="Times New Roman"/>
-                <w:b w:val="1"/>
-                <w:sz w:val="20"/>
-                <w:szCs w:val="20"/>
+                <w:sz w:val="18"/>
+                <w:szCs w:val="18"/>
+              </w:rPr>
+            </w:pPr>
+            <w:r>
+              <w:rPr>
+                <w:rFonts w:ascii="Times New Roman" w:cs="Times New Roman" w:eastAsia="Times New Roman" w:hAnsi="Times New Roman"/>
+                <w:sz w:val="18"/>
+                <w:szCs w:val="18"/>
                 <w:rtl w:val="0"/>
               </w:rPr>
               <w:t xml:space="preserve">Gaussian Naive Bayes</w:t>
@@ -3712,17 +3718,15 @@
               <w:ind w:left="720" w:right="0" w:hanging="360"/>
               <w:rPr>
                 <w:rFonts w:ascii="Times New Roman" w:cs="Times New Roman" w:eastAsia="Times New Roman" w:hAnsi="Times New Roman"/>
-                <w:b w:val="1"/>
-                <w:sz w:val="20"/>
-                <w:szCs w:val="20"/>
-              </w:rPr>
-            </w:pPr>
-            <w:r>
-              <w:rPr>
-                <w:rFonts w:ascii="Times New Roman" w:cs="Times New Roman" w:eastAsia="Times New Roman" w:hAnsi="Times New Roman"/>
-                <w:b w:val="1"/>
-                <w:sz w:val="20"/>
-                <w:szCs w:val="20"/>
+                <w:sz w:val="18"/>
+                <w:szCs w:val="18"/>
+              </w:rPr>
+            </w:pPr>
+            <w:r>
+              <w:rPr>
+                <w:rFonts w:ascii="Times New Roman" w:cs="Times New Roman" w:eastAsia="Times New Roman" w:hAnsi="Times New Roman"/>
+                <w:sz w:val="18"/>
+                <w:szCs w:val="18"/>
                 <w:rtl w:val="0"/>
               </w:rPr>
               <w:t xml:space="preserve">Variance Smoothing</w:t>
@@ -3765,17 +3769,15 @@
               <w:jc w:val="center"/>
               <w:rPr>
                 <w:rFonts w:ascii="Times New Roman" w:cs="Times New Roman" w:eastAsia="Times New Roman" w:hAnsi="Times New Roman"/>
-                <w:b w:val="1"/>
-                <w:sz w:val="20"/>
-                <w:szCs w:val="20"/>
-              </w:rPr>
-            </w:pPr>
-            <w:r>
-              <w:rPr>
-                <w:rFonts w:ascii="Times New Roman" w:cs="Times New Roman" w:eastAsia="Times New Roman" w:hAnsi="Times New Roman"/>
-                <w:b w:val="1"/>
-                <w:sz w:val="20"/>
-                <w:szCs w:val="20"/>
+                <w:sz w:val="18"/>
+                <w:szCs w:val="18"/>
+              </w:rPr>
+            </w:pPr>
+            <w:r>
+              <w:rPr>
+                <w:rFonts w:ascii="Times New Roman" w:cs="Times New Roman" w:eastAsia="Times New Roman" w:hAnsi="Times New Roman"/>
+                <w:sz w:val="18"/>
+                <w:szCs w:val="18"/>
                 <w:rtl w:val="0"/>
               </w:rPr>
               <w:t xml:space="preserve">Bernoulli Naive Bayes</w:t>
@@ -3815,17 +3817,15 @@
               <w:ind w:left="720" w:right="0" w:hanging="360"/>
               <w:rPr>
                 <w:rFonts w:ascii="Times New Roman" w:cs="Times New Roman" w:eastAsia="Times New Roman" w:hAnsi="Times New Roman"/>
-                <w:b w:val="1"/>
-                <w:sz w:val="20"/>
-                <w:szCs w:val="20"/>
-              </w:rPr>
-            </w:pPr>
-            <w:r>
-              <w:rPr>
-                <w:rFonts w:ascii="Times New Roman" w:cs="Times New Roman" w:eastAsia="Times New Roman" w:hAnsi="Times New Roman"/>
-                <w:b w:val="1"/>
-                <w:sz w:val="20"/>
-                <w:szCs w:val="20"/>
+                <w:sz w:val="18"/>
+                <w:szCs w:val="18"/>
+              </w:rPr>
+            </w:pPr>
+            <w:r>
+              <w:rPr>
+                <w:rFonts w:ascii="Times New Roman" w:cs="Times New Roman" w:eastAsia="Times New Roman" w:hAnsi="Times New Roman"/>
+                <w:sz w:val="18"/>
+                <w:szCs w:val="18"/>
                 <w:rtl w:val="0"/>
               </w:rPr>
               <w:t xml:space="preserve">Alpha</w:t>
@@ -3868,17 +3868,15 @@
               <w:jc w:val="center"/>
               <w:rPr>
                 <w:rFonts w:ascii="Times New Roman" w:cs="Times New Roman" w:eastAsia="Times New Roman" w:hAnsi="Times New Roman"/>
-                <w:b w:val="1"/>
-                <w:sz w:val="20"/>
-                <w:szCs w:val="20"/>
-              </w:rPr>
-            </w:pPr>
-            <w:r>
-              <w:rPr>
-                <w:rFonts w:ascii="Times New Roman" w:cs="Times New Roman" w:eastAsia="Times New Roman" w:hAnsi="Times New Roman"/>
-                <w:b w:val="1"/>
-                <w:sz w:val="20"/>
-                <w:szCs w:val="20"/>
+                <w:sz w:val="18"/>
+                <w:szCs w:val="18"/>
+              </w:rPr>
+            </w:pPr>
+            <w:r>
+              <w:rPr>
+                <w:rFonts w:ascii="Times New Roman" w:cs="Times New Roman" w:eastAsia="Times New Roman" w:hAnsi="Times New Roman"/>
+                <w:sz w:val="18"/>
+                <w:szCs w:val="18"/>
                 <w:rtl w:val="0"/>
               </w:rPr>
               <w:t xml:space="preserve">Decision Tree</w:t>
@@ -3918,17 +3916,15 @@
               <w:ind w:left="720" w:right="0" w:hanging="360"/>
               <w:rPr>
                 <w:rFonts w:ascii="Times New Roman" w:cs="Times New Roman" w:eastAsia="Times New Roman" w:hAnsi="Times New Roman"/>
-                <w:b w:val="1"/>
-                <w:sz w:val="20"/>
-                <w:szCs w:val="20"/>
-              </w:rPr>
-            </w:pPr>
-            <w:r>
-              <w:rPr>
-                <w:rFonts w:ascii="Times New Roman" w:cs="Times New Roman" w:eastAsia="Times New Roman" w:hAnsi="Times New Roman"/>
-                <w:b w:val="1"/>
-                <w:sz w:val="20"/>
-                <w:szCs w:val="20"/>
+                <w:sz w:val="18"/>
+                <w:szCs w:val="18"/>
+              </w:rPr>
+            </w:pPr>
+            <w:r>
+              <w:rPr>
+                <w:rFonts w:ascii="Times New Roman" w:cs="Times New Roman" w:eastAsia="Times New Roman" w:hAnsi="Times New Roman"/>
+                <w:sz w:val="18"/>
+                <w:szCs w:val="18"/>
                 <w:rtl w:val="0"/>
               </w:rPr>
               <w:t xml:space="preserve">Criterion</w:t>
@@ -3956,17 +3952,15 @@
               <w:ind w:left="720" w:right="0" w:hanging="360"/>
               <w:rPr>
                 <w:rFonts w:ascii="Times New Roman" w:cs="Times New Roman" w:eastAsia="Times New Roman" w:hAnsi="Times New Roman"/>
-                <w:b w:val="1"/>
-                <w:sz w:val="20"/>
-                <w:szCs w:val="20"/>
-              </w:rPr>
-            </w:pPr>
-            <w:r>
-              <w:rPr>
-                <w:rFonts w:ascii="Times New Roman" w:cs="Times New Roman" w:eastAsia="Times New Roman" w:hAnsi="Times New Roman"/>
-                <w:b w:val="1"/>
-                <w:sz w:val="20"/>
-                <w:szCs w:val="20"/>
+                <w:sz w:val="18"/>
+                <w:szCs w:val="18"/>
+              </w:rPr>
+            </w:pPr>
+            <w:r>
+              <w:rPr>
+                <w:rFonts w:ascii="Times New Roman" w:cs="Times New Roman" w:eastAsia="Times New Roman" w:hAnsi="Times New Roman"/>
+                <w:sz w:val="18"/>
+                <w:szCs w:val="18"/>
                 <w:rtl w:val="0"/>
               </w:rPr>
               <w:t xml:space="preserve">Max Tree Depth</w:t>
@@ -4009,17 +4003,15 @@
               <w:jc w:val="center"/>
               <w:rPr>
                 <w:rFonts w:ascii="Times New Roman" w:cs="Times New Roman" w:eastAsia="Times New Roman" w:hAnsi="Times New Roman"/>
-                <w:b w:val="1"/>
-                <w:sz w:val="20"/>
-                <w:szCs w:val="20"/>
-              </w:rPr>
-            </w:pPr>
-            <w:r>
-              <w:rPr>
-                <w:rFonts w:ascii="Times New Roman" w:cs="Times New Roman" w:eastAsia="Times New Roman" w:hAnsi="Times New Roman"/>
-                <w:b w:val="1"/>
-                <w:sz w:val="20"/>
-                <w:szCs w:val="20"/>
+                <w:sz w:val="18"/>
+                <w:szCs w:val="18"/>
+              </w:rPr>
+            </w:pPr>
+            <w:r>
+              <w:rPr>
+                <w:rFonts w:ascii="Times New Roman" w:cs="Times New Roman" w:eastAsia="Times New Roman" w:hAnsi="Times New Roman"/>
+                <w:sz w:val="18"/>
+                <w:szCs w:val="18"/>
                 <w:rtl w:val="0"/>
               </w:rPr>
               <w:t xml:space="preserve">K Nearest Neighbor</w:t>
@@ -4059,17 +4051,15 @@
               <w:ind w:left="720" w:right="0" w:hanging="360"/>
               <w:rPr>
                 <w:rFonts w:ascii="Times New Roman" w:cs="Times New Roman" w:eastAsia="Times New Roman" w:hAnsi="Times New Roman"/>
-                <w:b w:val="1"/>
-                <w:sz w:val="20"/>
-                <w:szCs w:val="20"/>
-              </w:rPr>
-            </w:pPr>
-            <w:r>
-              <w:rPr>
-                <w:rFonts w:ascii="Times New Roman" w:cs="Times New Roman" w:eastAsia="Times New Roman" w:hAnsi="Times New Roman"/>
-                <w:b w:val="1"/>
-                <w:sz w:val="20"/>
-                <w:szCs w:val="20"/>
+                <w:sz w:val="18"/>
+                <w:szCs w:val="18"/>
+              </w:rPr>
+            </w:pPr>
+            <w:r>
+              <w:rPr>
+                <w:rFonts w:ascii="Times New Roman" w:cs="Times New Roman" w:eastAsia="Times New Roman" w:hAnsi="Times New Roman"/>
+                <w:sz w:val="18"/>
+                <w:szCs w:val="18"/>
                 <w:rtl w:val="0"/>
               </w:rPr>
               <w:t xml:space="preserve">Neighbors</w:t>
@@ -4112,17 +4102,15 @@
               <w:jc w:val="center"/>
               <w:rPr>
                 <w:rFonts w:ascii="Times New Roman" w:cs="Times New Roman" w:eastAsia="Times New Roman" w:hAnsi="Times New Roman"/>
-                <w:b w:val="1"/>
-                <w:sz w:val="20"/>
-                <w:szCs w:val="20"/>
-              </w:rPr>
-            </w:pPr>
-            <w:r>
-              <w:rPr>
-                <w:rFonts w:ascii="Times New Roman" w:cs="Times New Roman" w:eastAsia="Times New Roman" w:hAnsi="Times New Roman"/>
-                <w:b w:val="1"/>
-                <w:sz w:val="20"/>
-                <w:szCs w:val="20"/>
+                <w:sz w:val="18"/>
+                <w:szCs w:val="18"/>
+              </w:rPr>
+            </w:pPr>
+            <w:r>
+              <w:rPr>
+                <w:rFonts w:ascii="Times New Roman" w:cs="Times New Roman" w:eastAsia="Times New Roman" w:hAnsi="Times New Roman"/>
+                <w:sz w:val="18"/>
+                <w:szCs w:val="18"/>
                 <w:rtl w:val="0"/>
               </w:rPr>
               <w:t xml:space="preserve">Logistic Regression</w:t>
@@ -4162,17 +4150,15 @@
               <w:ind w:left="720" w:right="0" w:hanging="360"/>
               <w:rPr>
                 <w:rFonts w:ascii="Times New Roman" w:cs="Times New Roman" w:eastAsia="Times New Roman" w:hAnsi="Times New Roman"/>
-                <w:b w:val="1"/>
-                <w:sz w:val="20"/>
-                <w:szCs w:val="20"/>
-              </w:rPr>
-            </w:pPr>
-            <w:r>
-              <w:rPr>
-                <w:rFonts w:ascii="Times New Roman" w:cs="Times New Roman" w:eastAsia="Times New Roman" w:hAnsi="Times New Roman"/>
-                <w:b w:val="1"/>
-                <w:sz w:val="20"/>
-                <w:szCs w:val="20"/>
+                <w:sz w:val="18"/>
+                <w:szCs w:val="18"/>
+              </w:rPr>
+            </w:pPr>
+            <w:r>
+              <w:rPr>
+                <w:rFonts w:ascii="Times New Roman" w:cs="Times New Roman" w:eastAsia="Times New Roman" w:hAnsi="Times New Roman"/>
+                <w:sz w:val="18"/>
+                <w:szCs w:val="18"/>
                 <w:rtl w:val="0"/>
               </w:rPr>
               <w:t xml:space="preserve">Solvers</w:t>
@@ -4200,17 +4186,15 @@
               <w:ind w:left="720" w:right="0" w:hanging="360"/>
               <w:rPr>
                 <w:rFonts w:ascii="Times New Roman" w:cs="Times New Roman" w:eastAsia="Times New Roman" w:hAnsi="Times New Roman"/>
-                <w:b w:val="1"/>
-                <w:sz w:val="20"/>
-                <w:szCs w:val="20"/>
-              </w:rPr>
-            </w:pPr>
-            <w:r>
-              <w:rPr>
-                <w:rFonts w:ascii="Times New Roman" w:cs="Times New Roman" w:eastAsia="Times New Roman" w:hAnsi="Times New Roman"/>
-                <w:b w:val="1"/>
-                <w:sz w:val="20"/>
-                <w:szCs w:val="20"/>
+                <w:sz w:val="18"/>
+                <w:szCs w:val="18"/>
+              </w:rPr>
+            </w:pPr>
+            <w:r>
+              <w:rPr>
+                <w:rFonts w:ascii="Times New Roman" w:cs="Times New Roman" w:eastAsia="Times New Roman" w:hAnsi="Times New Roman"/>
+                <w:sz w:val="18"/>
+                <w:szCs w:val="18"/>
                 <w:rtl w:val="0"/>
               </w:rPr>
               <w:t xml:space="preserve">C Values</w:t>
@@ -4253,17 +4237,15 @@
               <w:jc w:val="center"/>
               <w:rPr>
                 <w:rFonts w:ascii="Times New Roman" w:cs="Times New Roman" w:eastAsia="Times New Roman" w:hAnsi="Times New Roman"/>
-                <w:b w:val="1"/>
-                <w:sz w:val="20"/>
-                <w:szCs w:val="20"/>
-              </w:rPr>
-            </w:pPr>
-            <w:r>
-              <w:rPr>
-                <w:rFonts w:ascii="Times New Roman" w:cs="Times New Roman" w:eastAsia="Times New Roman" w:hAnsi="Times New Roman"/>
-                <w:b w:val="1"/>
-                <w:sz w:val="20"/>
-                <w:szCs w:val="20"/>
+                <w:sz w:val="18"/>
+                <w:szCs w:val="18"/>
+              </w:rPr>
+            </w:pPr>
+            <w:r>
+              <w:rPr>
+                <w:rFonts w:ascii="Times New Roman" w:cs="Times New Roman" w:eastAsia="Times New Roman" w:hAnsi="Times New Roman"/>
+                <w:sz w:val="18"/>
+                <w:szCs w:val="18"/>
                 <w:rtl w:val="0"/>
               </w:rPr>
               <w:t xml:space="preserve">Random Forest</w:t>
@@ -4303,17 +4285,15 @@
               <w:ind w:left="720" w:right="0" w:hanging="360"/>
               <w:rPr>
                 <w:rFonts w:ascii="Times New Roman" w:cs="Times New Roman" w:eastAsia="Times New Roman" w:hAnsi="Times New Roman"/>
-                <w:b w:val="1"/>
-                <w:sz w:val="20"/>
-                <w:szCs w:val="20"/>
-              </w:rPr>
-            </w:pPr>
-            <w:r>
-              <w:rPr>
-                <w:rFonts w:ascii="Times New Roman" w:cs="Times New Roman" w:eastAsia="Times New Roman" w:hAnsi="Times New Roman"/>
-                <w:b w:val="1"/>
-                <w:sz w:val="20"/>
-                <w:szCs w:val="20"/>
+                <w:sz w:val="18"/>
+                <w:szCs w:val="18"/>
+              </w:rPr>
+            </w:pPr>
+            <w:r>
+              <w:rPr>
+                <w:rFonts w:ascii="Times New Roman" w:cs="Times New Roman" w:eastAsia="Times New Roman" w:hAnsi="Times New Roman"/>
+                <w:sz w:val="18"/>
+                <w:szCs w:val="18"/>
                 <w:rtl w:val="0"/>
               </w:rPr>
               <w:t xml:space="preserve">Max Tree Depth</w:t>
@@ -4341,17 +4321,15 @@
               <w:ind w:left="720" w:right="0" w:hanging="360"/>
               <w:rPr>
                 <w:rFonts w:ascii="Times New Roman" w:cs="Times New Roman" w:eastAsia="Times New Roman" w:hAnsi="Times New Roman"/>
-                <w:b w:val="1"/>
-                <w:sz w:val="20"/>
-                <w:szCs w:val="20"/>
-              </w:rPr>
-            </w:pPr>
-            <w:r>
-              <w:rPr>
-                <w:rFonts w:ascii="Times New Roman" w:cs="Times New Roman" w:eastAsia="Times New Roman" w:hAnsi="Times New Roman"/>
-                <w:b w:val="1"/>
-                <w:sz w:val="20"/>
-                <w:szCs w:val="20"/>
+                <w:sz w:val="18"/>
+                <w:szCs w:val="18"/>
+              </w:rPr>
+            </w:pPr>
+            <w:r>
+              <w:rPr>
+                <w:rFonts w:ascii="Times New Roman" w:cs="Times New Roman" w:eastAsia="Times New Roman" w:hAnsi="Times New Roman"/>
+                <w:sz w:val="18"/>
+                <w:szCs w:val="18"/>
                 <w:rtl w:val="0"/>
               </w:rPr>
               <w:t xml:space="preserve">Max Features</w:t>
@@ -4394,17 +4372,15 @@
               <w:jc w:val="center"/>
               <w:rPr>
                 <w:rFonts w:ascii="Times New Roman" w:cs="Times New Roman" w:eastAsia="Times New Roman" w:hAnsi="Times New Roman"/>
-                <w:b w:val="1"/>
-                <w:sz w:val="20"/>
-                <w:szCs w:val="20"/>
-              </w:rPr>
-            </w:pPr>
-            <w:r>
-              <w:rPr>
-                <w:rFonts w:ascii="Times New Roman" w:cs="Times New Roman" w:eastAsia="Times New Roman" w:hAnsi="Times New Roman"/>
-                <w:b w:val="1"/>
-                <w:sz w:val="20"/>
-                <w:szCs w:val="20"/>
+                <w:sz w:val="18"/>
+                <w:szCs w:val="18"/>
+              </w:rPr>
+            </w:pPr>
+            <w:r>
+              <w:rPr>
+                <w:rFonts w:ascii="Times New Roman" w:cs="Times New Roman" w:eastAsia="Times New Roman" w:hAnsi="Times New Roman"/>
+                <w:sz w:val="18"/>
+                <w:szCs w:val="18"/>
                 <w:rtl w:val="0"/>
               </w:rPr>
               <w:t xml:space="preserve">Gradient Boosting</w:t>
@@ -4444,17 +4420,15 @@
               <w:ind w:left="720" w:right="0" w:hanging="360"/>
               <w:rPr>
                 <w:rFonts w:ascii="Times New Roman" w:cs="Times New Roman" w:eastAsia="Times New Roman" w:hAnsi="Times New Roman"/>
-                <w:b w:val="1"/>
-                <w:sz w:val="20"/>
-                <w:szCs w:val="20"/>
-              </w:rPr>
-            </w:pPr>
-            <w:r>
-              <w:rPr>
-                <w:rFonts w:ascii="Times New Roman" w:cs="Times New Roman" w:eastAsia="Times New Roman" w:hAnsi="Times New Roman"/>
-                <w:b w:val="1"/>
-                <w:sz w:val="20"/>
-                <w:szCs w:val="20"/>
+                <w:sz w:val="18"/>
+                <w:szCs w:val="18"/>
+              </w:rPr>
+            </w:pPr>
+            <w:r>
+              <w:rPr>
+                <w:rFonts w:ascii="Times New Roman" w:cs="Times New Roman" w:eastAsia="Times New Roman" w:hAnsi="Times New Roman"/>
+                <w:sz w:val="18"/>
+                <w:szCs w:val="18"/>
                 <w:rtl w:val="0"/>
               </w:rPr>
               <w:t xml:space="preserve">Max Tree Depth</w:t>
@@ -4482,17 +4456,15 @@
               <w:ind w:left="720" w:right="0" w:hanging="360"/>
               <w:rPr>
                 <w:rFonts w:ascii="Times New Roman" w:cs="Times New Roman" w:eastAsia="Times New Roman" w:hAnsi="Times New Roman"/>
-                <w:b w:val="1"/>
-                <w:sz w:val="20"/>
-                <w:szCs w:val="20"/>
-              </w:rPr>
-            </w:pPr>
-            <w:r>
-              <w:rPr>
-                <w:rFonts w:ascii="Times New Roman" w:cs="Times New Roman" w:eastAsia="Times New Roman" w:hAnsi="Times New Roman"/>
-                <w:b w:val="1"/>
-                <w:sz w:val="20"/>
-                <w:szCs w:val="20"/>
+                <w:sz w:val="18"/>
+                <w:szCs w:val="18"/>
+              </w:rPr>
+            </w:pPr>
+            <w:r>
+              <w:rPr>
+                <w:rFonts w:ascii="Times New Roman" w:cs="Times New Roman" w:eastAsia="Times New Roman" w:hAnsi="Times New Roman"/>
+                <w:sz w:val="18"/>
+                <w:szCs w:val="18"/>
                 <w:rtl w:val="0"/>
               </w:rPr>
               <w:t xml:space="preserve">Learning Rate</w:t>
@@ -4535,17 +4507,15 @@
               <w:jc w:val="center"/>
               <w:rPr>
                 <w:rFonts w:ascii="Times New Roman" w:cs="Times New Roman" w:eastAsia="Times New Roman" w:hAnsi="Times New Roman"/>
-                <w:b w:val="1"/>
-                <w:sz w:val="20"/>
-                <w:szCs w:val="20"/>
-              </w:rPr>
-            </w:pPr>
-            <w:r>
-              <w:rPr>
-                <w:rFonts w:ascii="Times New Roman" w:cs="Times New Roman" w:eastAsia="Times New Roman" w:hAnsi="Times New Roman"/>
-                <w:b w:val="1"/>
-                <w:sz w:val="20"/>
-                <w:szCs w:val="20"/>
+                <w:sz w:val="18"/>
+                <w:szCs w:val="18"/>
+              </w:rPr>
+            </w:pPr>
+            <w:r>
+              <w:rPr>
+                <w:rFonts w:ascii="Times New Roman" w:cs="Times New Roman" w:eastAsia="Times New Roman" w:hAnsi="Times New Roman"/>
+                <w:sz w:val="18"/>
+                <w:szCs w:val="18"/>
                 <w:rtl w:val="0"/>
               </w:rPr>
               <w:t xml:space="preserve">Hist Gradient Boosting</w:t>
@@ -4574,17 +4544,15 @@
               <w:ind w:left="720" w:hanging="360"/>
               <w:rPr>
                 <w:rFonts w:ascii="Times New Roman" w:cs="Times New Roman" w:eastAsia="Times New Roman" w:hAnsi="Times New Roman"/>
-                <w:b w:val="1"/>
-                <w:sz w:val="20"/>
-                <w:szCs w:val="20"/>
-              </w:rPr>
-            </w:pPr>
-            <w:r>
-              <w:rPr>
-                <w:rFonts w:ascii="Times New Roman" w:cs="Times New Roman" w:eastAsia="Times New Roman" w:hAnsi="Times New Roman"/>
-                <w:b w:val="1"/>
-                <w:sz w:val="20"/>
-                <w:szCs w:val="20"/>
+                <w:sz w:val="18"/>
+                <w:szCs w:val="18"/>
+              </w:rPr>
+            </w:pPr>
+            <w:r>
+              <w:rPr>
+                <w:rFonts w:ascii="Times New Roman" w:cs="Times New Roman" w:eastAsia="Times New Roman" w:hAnsi="Times New Roman"/>
+                <w:sz w:val="18"/>
+                <w:szCs w:val="18"/>
                 <w:rtl w:val="0"/>
               </w:rPr>
               <w:t xml:space="preserve">Max Tree Depth</w:t>
@@ -4601,17 +4569,15 @@
               <w:ind w:left="720" w:hanging="360"/>
               <w:rPr>
                 <w:rFonts w:ascii="Times New Roman" w:cs="Times New Roman" w:eastAsia="Times New Roman" w:hAnsi="Times New Roman"/>
-                <w:b w:val="1"/>
-                <w:sz w:val="20"/>
-                <w:szCs w:val="20"/>
-              </w:rPr>
-            </w:pPr>
-            <w:r>
-              <w:rPr>
-                <w:rFonts w:ascii="Times New Roman" w:cs="Times New Roman" w:eastAsia="Times New Roman" w:hAnsi="Times New Roman"/>
-                <w:b w:val="1"/>
-                <w:sz w:val="20"/>
-                <w:szCs w:val="20"/>
+                <w:sz w:val="18"/>
+                <w:szCs w:val="18"/>
+              </w:rPr>
+            </w:pPr>
+            <w:r>
+              <w:rPr>
+                <w:rFonts w:ascii="Times New Roman" w:cs="Times New Roman" w:eastAsia="Times New Roman" w:hAnsi="Times New Roman"/>
+                <w:sz w:val="18"/>
+                <w:szCs w:val="18"/>
                 <w:rtl w:val="0"/>
               </w:rPr>
               <w:t xml:space="preserve">Learning Rate</w:t>
@@ -4654,17 +4620,15 @@
               <w:jc w:val="center"/>
               <w:rPr>
                 <w:rFonts w:ascii="Times New Roman" w:cs="Times New Roman" w:eastAsia="Times New Roman" w:hAnsi="Times New Roman"/>
-                <w:b w:val="1"/>
-                <w:sz w:val="20"/>
-                <w:szCs w:val="20"/>
-              </w:rPr>
-            </w:pPr>
-            <w:r>
-              <w:rPr>
-                <w:rFonts w:ascii="Times New Roman" w:cs="Times New Roman" w:eastAsia="Times New Roman" w:hAnsi="Times New Roman"/>
-                <w:b w:val="1"/>
-                <w:sz w:val="20"/>
-                <w:szCs w:val="20"/>
+                <w:sz w:val="18"/>
+                <w:szCs w:val="18"/>
+              </w:rPr>
+            </w:pPr>
+            <w:r>
+              <w:rPr>
+                <w:rFonts w:ascii="Times New Roman" w:cs="Times New Roman" w:eastAsia="Times New Roman" w:hAnsi="Times New Roman"/>
+                <w:sz w:val="18"/>
+                <w:szCs w:val="18"/>
                 <w:rtl w:val="0"/>
               </w:rPr>
               <w:t xml:space="preserve">Light Gradient Boosting Machine</w:t>
@@ -4693,17 +4657,15 @@
               <w:ind w:left="720" w:hanging="360"/>
               <w:rPr>
                 <w:rFonts w:ascii="Times New Roman" w:cs="Times New Roman" w:eastAsia="Times New Roman" w:hAnsi="Times New Roman"/>
-                <w:b w:val="1"/>
-                <w:sz w:val="20"/>
-                <w:szCs w:val="20"/>
-              </w:rPr>
-            </w:pPr>
-            <w:r>
-              <w:rPr>
-                <w:rFonts w:ascii="Times New Roman" w:cs="Times New Roman" w:eastAsia="Times New Roman" w:hAnsi="Times New Roman"/>
-                <w:b w:val="1"/>
-                <w:sz w:val="20"/>
-                <w:szCs w:val="20"/>
+                <w:sz w:val="18"/>
+                <w:szCs w:val="18"/>
+              </w:rPr>
+            </w:pPr>
+            <w:r>
+              <w:rPr>
+                <w:rFonts w:ascii="Times New Roman" w:cs="Times New Roman" w:eastAsia="Times New Roman" w:hAnsi="Times New Roman"/>
+                <w:sz w:val="18"/>
+                <w:szCs w:val="18"/>
                 <w:rtl w:val="0"/>
               </w:rPr>
               <w:t xml:space="preserve">Max Tree Depth</w:t>
@@ -4720,17 +4682,15 @@
               <w:ind w:left="720" w:hanging="360"/>
               <w:rPr>
                 <w:rFonts w:ascii="Times New Roman" w:cs="Times New Roman" w:eastAsia="Times New Roman" w:hAnsi="Times New Roman"/>
-                <w:b w:val="1"/>
-                <w:sz w:val="20"/>
-                <w:szCs w:val="20"/>
-              </w:rPr>
-            </w:pPr>
-            <w:r>
-              <w:rPr>
-                <w:rFonts w:ascii="Times New Roman" w:cs="Times New Roman" w:eastAsia="Times New Roman" w:hAnsi="Times New Roman"/>
-                <w:b w:val="1"/>
-                <w:sz w:val="20"/>
-                <w:szCs w:val="20"/>
+                <w:sz w:val="18"/>
+                <w:szCs w:val="18"/>
+              </w:rPr>
+            </w:pPr>
+            <w:r>
+              <w:rPr>
+                <w:rFonts w:ascii="Times New Roman" w:cs="Times New Roman" w:eastAsia="Times New Roman" w:hAnsi="Times New Roman"/>
+                <w:sz w:val="18"/>
+                <w:szCs w:val="18"/>
                 <w:rtl w:val="0"/>
               </w:rPr>
               <w:t xml:space="preserve">Max Number of Leaves</w:t>
@@ -4773,17 +4733,15 @@
               <w:jc w:val="center"/>
               <w:rPr>
                 <w:rFonts w:ascii="Times New Roman" w:cs="Times New Roman" w:eastAsia="Times New Roman" w:hAnsi="Times New Roman"/>
-                <w:b w:val="1"/>
-                <w:sz w:val="20"/>
-                <w:szCs w:val="20"/>
-              </w:rPr>
-            </w:pPr>
-            <w:r>
-              <w:rPr>
-                <w:rFonts w:ascii="Times New Roman" w:cs="Times New Roman" w:eastAsia="Times New Roman" w:hAnsi="Times New Roman"/>
-                <w:b w:val="1"/>
-                <w:sz w:val="20"/>
-                <w:szCs w:val="20"/>
+                <w:sz w:val="18"/>
+                <w:szCs w:val="18"/>
+              </w:rPr>
+            </w:pPr>
+            <w:r>
+              <w:rPr>
+                <w:rFonts w:ascii="Times New Roman" w:cs="Times New Roman" w:eastAsia="Times New Roman" w:hAnsi="Times New Roman"/>
+                <w:sz w:val="18"/>
+                <w:szCs w:val="18"/>
                 <w:rtl w:val="0"/>
               </w:rPr>
               <w:t xml:space="preserve">Extreme Gradient Boosting</w:t>
@@ -4812,17 +4770,15 @@
               <w:ind w:left="720" w:hanging="360"/>
               <w:rPr>
                 <w:rFonts w:ascii="Times New Roman" w:cs="Times New Roman" w:eastAsia="Times New Roman" w:hAnsi="Times New Roman"/>
-                <w:b w:val="1"/>
-                <w:sz w:val="20"/>
-                <w:szCs w:val="20"/>
-              </w:rPr>
-            </w:pPr>
-            <w:r>
-              <w:rPr>
-                <w:rFonts w:ascii="Times New Roman" w:cs="Times New Roman" w:eastAsia="Times New Roman" w:hAnsi="Times New Roman"/>
-                <w:b w:val="1"/>
-                <w:sz w:val="20"/>
-                <w:szCs w:val="20"/>
+                <w:sz w:val="18"/>
+                <w:szCs w:val="18"/>
+              </w:rPr>
+            </w:pPr>
+            <w:r>
+              <w:rPr>
+                <w:rFonts w:ascii="Times New Roman" w:cs="Times New Roman" w:eastAsia="Times New Roman" w:hAnsi="Times New Roman"/>
+                <w:sz w:val="18"/>
+                <w:szCs w:val="18"/>
                 <w:rtl w:val="0"/>
               </w:rPr>
               <w:t xml:space="preserve">Max Tree Depth</w:t>
@@ -4839,17 +4795,15 @@
               <w:ind w:left="720" w:hanging="360"/>
               <w:rPr>
                 <w:rFonts w:ascii="Times New Roman" w:cs="Times New Roman" w:eastAsia="Times New Roman" w:hAnsi="Times New Roman"/>
-                <w:b w:val="1"/>
-                <w:sz w:val="20"/>
-                <w:szCs w:val="20"/>
-              </w:rPr>
-            </w:pPr>
-            <w:r>
-              <w:rPr>
-                <w:rFonts w:ascii="Times New Roman" w:cs="Times New Roman" w:eastAsia="Times New Roman" w:hAnsi="Times New Roman"/>
-                <w:b w:val="1"/>
-                <w:sz w:val="20"/>
-                <w:szCs w:val="20"/>
+                <w:sz w:val="18"/>
+                <w:szCs w:val="18"/>
+              </w:rPr>
+            </w:pPr>
+            <w:r>
+              <w:rPr>
+                <w:rFonts w:ascii="Times New Roman" w:cs="Times New Roman" w:eastAsia="Times New Roman" w:hAnsi="Times New Roman"/>
+                <w:sz w:val="18"/>
+                <w:szCs w:val="18"/>
                 <w:rtl w:val="0"/>
               </w:rPr>
               <w:t xml:space="preserve">Learning Rate</w:t>
@@ -4892,17 +4846,15 @@
               <w:jc w:val="center"/>
               <w:rPr>
                 <w:rFonts w:ascii="Times New Roman" w:cs="Times New Roman" w:eastAsia="Times New Roman" w:hAnsi="Times New Roman"/>
-                <w:b w:val="1"/>
-                <w:sz w:val="20"/>
-                <w:szCs w:val="20"/>
-              </w:rPr>
-            </w:pPr>
-            <w:r>
-              <w:rPr>
-                <w:rFonts w:ascii="Times New Roman" w:cs="Times New Roman" w:eastAsia="Times New Roman" w:hAnsi="Times New Roman"/>
-                <w:b w:val="1"/>
-                <w:sz w:val="20"/>
-                <w:szCs w:val="20"/>
+                <w:sz w:val="18"/>
+                <w:szCs w:val="18"/>
+              </w:rPr>
+            </w:pPr>
+            <w:r>
+              <w:rPr>
+                <w:rFonts w:ascii="Times New Roman" w:cs="Times New Roman" w:eastAsia="Times New Roman" w:hAnsi="Times New Roman"/>
+                <w:sz w:val="18"/>
+                <w:szCs w:val="18"/>
                 <w:rtl w:val="0"/>
               </w:rPr>
               <w:t xml:space="preserve">Cat Boosting</w:t>
@@ -4931,17 +4883,15 @@
               <w:ind w:left="720" w:hanging="360"/>
               <w:rPr>
                 <w:rFonts w:ascii="Times New Roman" w:cs="Times New Roman" w:eastAsia="Times New Roman" w:hAnsi="Times New Roman"/>
-                <w:b w:val="1"/>
-                <w:sz w:val="20"/>
-                <w:szCs w:val="20"/>
-              </w:rPr>
-            </w:pPr>
-            <w:r>
-              <w:rPr>
-                <w:rFonts w:ascii="Times New Roman" w:cs="Times New Roman" w:eastAsia="Times New Roman" w:hAnsi="Times New Roman"/>
-                <w:b w:val="1"/>
-                <w:sz w:val="20"/>
-                <w:szCs w:val="20"/>
+                <w:sz w:val="18"/>
+                <w:szCs w:val="18"/>
+              </w:rPr>
+            </w:pPr>
+            <w:r>
+              <w:rPr>
+                <w:rFonts w:ascii="Times New Roman" w:cs="Times New Roman" w:eastAsia="Times New Roman" w:hAnsi="Times New Roman"/>
+                <w:sz w:val="18"/>
+                <w:szCs w:val="18"/>
                 <w:rtl w:val="0"/>
               </w:rPr>
               <w:t xml:space="preserve">Max Tree Depth</w:t>
@@ -4952,13 +4902,43 @@
     </w:tbl>
     <w:p>
       <w:pPr>
-        <w:jc w:val="left"/>
-        <w:rPr>
-          <w:rFonts w:ascii="Times New Roman" w:cs="Times New Roman" w:eastAsia="Times New Roman" w:hAnsi="Times New Roman"/>
-          <w:sz w:val="24"/>
-          <w:szCs w:val="24"/>
-        </w:rPr>
-      </w:pPr>
+        <w:spacing w:line="240" w:lineRule="auto"/>
+        <w:jc w:val="center"/>
+        <w:rPr>
+          <w:rFonts w:ascii="Times New Roman" w:cs="Times New Roman" w:eastAsia="Times New Roman" w:hAnsi="Times New Roman"/>
+          <w:sz w:val="20"/>
+          <w:szCs w:val="20"/>
+        </w:rPr>
+      </w:pPr>
+      <w:r>
+        <w:rPr>
+          <w:rFonts w:ascii="Times New Roman" w:cs="Times New Roman" w:eastAsia="Times New Roman" w:hAnsi="Times New Roman"/>
+          <w:sz w:val="20"/>
+          <w:szCs w:val="20"/>
+          <w:rtl w:val="0"/>
+        </w:rPr>
+        <w:t xml:space="preserve">Figure: Hyperparameters Tuned For Each Classifier</w:t>
+      </w:r>
+    </w:p>
+    <w:p>
+      <w:pPr>
+        <w:spacing w:line="240" w:lineRule="auto"/>
+        <w:jc w:val="center"/>
+        <w:rPr>
+          <w:rFonts w:ascii="Times New Roman" w:cs="Times New Roman" w:eastAsia="Times New Roman" w:hAnsi="Times New Roman"/>
+          <w:sz w:val="24"/>
+          <w:szCs w:val="24"/>
+        </w:rPr>
+      </w:pPr>
+      <w:r>
+        <w:rPr>
+          <w:rFonts w:ascii="Times New Roman" w:cs="Times New Roman" w:eastAsia="Times New Roman" w:hAnsi="Times New Roman"/>
+          <w:sz w:val="20"/>
+          <w:szCs w:val="20"/>
+          <w:rtl w:val="0"/>
+        </w:rPr>
+        <w:t xml:space="preserve">  </w:t>
+      </w:r>
       <w:r>
         <w:rPr>
           <w:rtl w:val="0"/>
@@ -4984,12 +4964,12 @@
           <wp:inline distB="114300" distT="114300" distL="114300" distR="114300">
             <wp:extent cx="2397919" cy="1650622"/>
             <wp:effectExtent b="0" l="0" r="0" t="0"/>
-            <wp:docPr id="10" name="image14.png"/>
+            <wp:docPr id="10" name="image13.png"/>
             <a:graphic>
               <a:graphicData uri="http://schemas.openxmlformats.org/drawingml/2006/picture">
                 <pic:pic>
                   <pic:nvPicPr>
-                    <pic:cNvPr id="0" name="image14.png"/>
+                    <pic:cNvPr id="0" name="image13.png"/>
                     <pic:cNvPicPr preferRelativeResize="0"/>
                   </pic:nvPicPr>
                   <pic:blipFill>
@@ -5023,12 +5003,12 @@
           <wp:inline distB="114300" distT="114300" distL="114300" distR="114300">
             <wp:extent cx="2497931" cy="1722123"/>
             <wp:effectExtent b="0" l="0" r="0" t="0"/>
-            <wp:docPr id="4" name="image10.png"/>
+            <wp:docPr id="4" name="image8.png"/>
             <a:graphic>
               <a:graphicData uri="http://schemas.openxmlformats.org/drawingml/2006/picture">
                 <pic:pic>
                   <pic:nvPicPr>
-                    <pic:cNvPr id="0" name="image10.png"/>
+                    <pic:cNvPr id="0" name="image8.png"/>
                     <pic:cNvPicPr preferRelativeResize="0"/>
                   </pic:nvPicPr>
                   <pic:blipFill>
@@ -5062,12 +5042,12 @@
           <wp:inline distB="114300" distT="114300" distL="114300" distR="114300">
             <wp:extent cx="2407444" cy="1840401"/>
             <wp:effectExtent b="0" l="0" r="0" t="0"/>
-            <wp:docPr id="8" name="image6.png"/>
+            <wp:docPr id="8" name="image12.png"/>
             <a:graphic>
               <a:graphicData uri="http://schemas.openxmlformats.org/drawingml/2006/picture">
                 <pic:pic>
                   <pic:nvPicPr>
-                    <pic:cNvPr id="0" name="image6.png"/>
+                    <pic:cNvPr id="0" name="image12.png"/>
                     <pic:cNvPicPr preferRelativeResize="0"/>
                   </pic:nvPicPr>
                   <pic:blipFill>
@@ -5101,12 +5081,12 @@
           <wp:inline distB="114300" distT="114300" distL="114300" distR="114300">
             <wp:extent cx="2399245" cy="1723169"/>
             <wp:effectExtent b="0" l="0" r="0" t="0"/>
-            <wp:docPr id="17" name="image12.png"/>
+            <wp:docPr id="17" name="image5.png"/>
             <a:graphic>
               <a:graphicData uri="http://schemas.openxmlformats.org/drawingml/2006/picture">
                 <pic:pic>
                   <pic:nvPicPr>
-                    <pic:cNvPr id="0" name="image12.png"/>
+                    <pic:cNvPr id="0" name="image5.png"/>
                     <pic:cNvPicPr preferRelativeResize="0"/>
                   </pic:nvPicPr>
                   <pic:blipFill>
@@ -5156,12 +5136,12 @@
           <wp:inline distB="114300" distT="114300" distL="114300" distR="114300">
             <wp:extent cx="2493169" cy="1897375"/>
             <wp:effectExtent b="0" l="0" r="0" t="0"/>
-            <wp:docPr id="19" name="image8.png"/>
+            <wp:docPr id="19" name="image2.png"/>
             <a:graphic>
               <a:graphicData uri="http://schemas.openxmlformats.org/drawingml/2006/picture">
                 <pic:pic>
                   <pic:nvPicPr>
-                    <pic:cNvPr id="0" name="image8.png"/>
+                    <pic:cNvPr id="0" name="image2.png"/>
                     <pic:cNvPicPr preferRelativeResize="0"/>
                   </pic:nvPicPr>
                   <pic:blipFill>
@@ -5195,12 +5175,12 @@
           <wp:inline distB="114300" distT="114300" distL="114300" distR="114300">
             <wp:extent cx="2512219" cy="1926935"/>
             <wp:effectExtent b="0" l="0" r="0" t="0"/>
-            <wp:docPr id="11" name="image17.png"/>
+            <wp:docPr id="11" name="image10.png"/>
             <a:graphic>
               <a:graphicData uri="http://schemas.openxmlformats.org/drawingml/2006/picture">
                 <pic:pic>
                   <pic:nvPicPr>
-                    <pic:cNvPr id="0" name="image17.png"/>
+                    <pic:cNvPr id="0" name="image10.png"/>
                     <pic:cNvPicPr preferRelativeResize="0"/>
                   </pic:nvPicPr>
                   <pic:blipFill>
@@ -5234,12 +5214,12 @@
           <wp:inline distB="114300" distT="114300" distL="114300" distR="114300">
             <wp:extent cx="2569369" cy="1963215"/>
             <wp:effectExtent b="0" l="0" r="0" t="0"/>
-            <wp:docPr id="12" name="image15.png"/>
+            <wp:docPr id="12" name="image4.png"/>
             <a:graphic>
               <a:graphicData uri="http://schemas.openxmlformats.org/drawingml/2006/picture">
                 <pic:pic>
                   <pic:nvPicPr>
-                    <pic:cNvPr id="0" name="image15.png"/>
+                    <pic:cNvPr id="0" name="image4.png"/>
                     <pic:cNvPicPr preferRelativeResize="0"/>
                   </pic:nvPicPr>
                   <pic:blipFill>
@@ -5273,12 +5253,12 @@
           <wp:inline distB="114300" distT="114300" distL="114300" distR="114300">
             <wp:extent cx="2510791" cy="1924329"/>
             <wp:effectExtent b="0" l="0" r="0" t="0"/>
-            <wp:docPr id="3" name="image11.png"/>
+            <wp:docPr id="3" name="image6.png"/>
             <a:graphic>
               <a:graphicData uri="http://schemas.openxmlformats.org/drawingml/2006/picture">
                 <pic:pic>
                   <pic:nvPicPr>
-                    <pic:cNvPr id="0" name="image11.png"/>
+                    <pic:cNvPr id="0" name="image6.png"/>
                     <pic:cNvPicPr preferRelativeResize="0"/>
                   </pic:nvPicPr>
                   <pic:blipFill>
@@ -5312,12 +5292,12 @@
           <wp:inline distB="114300" distT="114300" distL="114300" distR="114300">
             <wp:extent cx="2488680" cy="1922227"/>
             <wp:effectExtent b="0" l="0" r="0" t="0"/>
-            <wp:docPr id="2" name="image9.png"/>
+            <wp:docPr id="2" name="image1.png"/>
             <a:graphic>
               <a:graphicData uri="http://schemas.openxmlformats.org/drawingml/2006/picture">
                 <pic:pic>
                   <pic:nvPicPr>
-                    <pic:cNvPr id="0" name="image9.png"/>
+                    <pic:cNvPr id="0" name="image1.png"/>
                     <pic:cNvPicPr preferRelativeResize="0"/>
                   </pic:nvPicPr>
                   <pic:blipFill>
@@ -5351,12 +5331,12 @@
           <wp:inline distB="114300" distT="114300" distL="114300" distR="114300">
             <wp:extent cx="2537201" cy="1979377"/>
             <wp:effectExtent b="0" l="0" r="0" t="0"/>
-            <wp:docPr id="9" name="image16.png"/>
+            <wp:docPr id="9" name="image11.png"/>
             <a:graphic>
               <a:graphicData uri="http://schemas.openxmlformats.org/drawingml/2006/picture">
                 <pic:pic>
                   <pic:nvPicPr>
-                    <pic:cNvPr id="0" name="image16.png"/>
+                    <pic:cNvPr id="0" name="image11.png"/>
                     <pic:cNvPicPr preferRelativeResize="0"/>
                   </pic:nvPicPr>
                   <pic:blipFill>
@@ -5390,12 +5370,12 @@
           <wp:inline distB="114300" distT="114300" distL="114300" distR="114300">
             <wp:extent cx="2750048" cy="1988344"/>
             <wp:effectExtent b="0" l="0" r="0" t="0"/>
-            <wp:docPr id="18" name="image13.png"/>
+            <wp:docPr id="18" name="image17.png"/>
             <a:graphic>
               <a:graphicData uri="http://schemas.openxmlformats.org/drawingml/2006/picture">
                 <pic:pic>
                   <pic:nvPicPr>
-                    <pic:cNvPr id="0" name="image13.png"/>
+                    <pic:cNvPr id="0" name="image17.png"/>
                     <pic:cNvPicPr preferRelativeResize="0"/>
                   </pic:nvPicPr>
                   <pic:blipFill>
@@ -5427,6 +5407,42 @@
     </w:p>
     <w:p>
       <w:pPr>
+        <w:spacing w:line="240" w:lineRule="auto"/>
+        <w:jc w:val="center"/>
+        <w:rPr>
+          <w:rFonts w:ascii="Times New Roman" w:cs="Times New Roman" w:eastAsia="Times New Roman" w:hAnsi="Times New Roman"/>
+          <w:sz w:val="20"/>
+          <w:szCs w:val="20"/>
+        </w:rPr>
+      </w:pPr>
+      <w:r>
+        <w:rPr>
+          <w:rFonts w:ascii="Times New Roman" w:cs="Times New Roman" w:eastAsia="Times New Roman" w:hAnsi="Times New Roman"/>
+          <w:sz w:val="20"/>
+          <w:szCs w:val="20"/>
+          <w:rtl w:val="0"/>
+        </w:rPr>
+        <w:t xml:space="preserve">Figures: Hyperparameter Tuning Classifier Average Validation ROC AUC Scores  </w:t>
+      </w:r>
+    </w:p>
+    <w:p>
+      <w:pPr>
+        <w:spacing w:line="240" w:lineRule="auto"/>
+        <w:jc w:val="center"/>
+        <w:rPr>
+          <w:rFonts w:ascii="Times New Roman" w:cs="Times New Roman" w:eastAsia="Times New Roman" w:hAnsi="Times New Roman"/>
+          <w:sz w:val="20"/>
+          <w:szCs w:val="20"/>
+        </w:rPr>
+      </w:pPr>
+      <w:r>
+        <w:rPr>
+          <w:rtl w:val="0"/>
+        </w:rPr>
+      </w:r>
+    </w:p>
+    <w:p>
+      <w:pPr>
         <w:widowControl w:val="0"/>
         <w:spacing w:line="240" w:lineRule="auto"/>
         <w:jc w:val="left"/>
@@ -5466,7 +5482,7 @@
           <w:szCs w:val="24"/>
           <w:rtl w:val="0"/>
         </w:rPr>
-        <w:t xml:space="preserve">Upon selecting the models from each classifier with the largest mean validation ROC AUC scores, the models were cross-validated once more and evaluated. The average training ROC AUC scores for the optimized models range from .76 to .81. The top end of the range was decreased by .18, dramatically reducing the overfitting of the models. The average accuracy range is from .76 to .81, a slight improvement over the base model range of .72 to .81. The average F1 score range is .25 to .53, which is a performance decrease from the base model average F1 range of .37 to .53. Now the average validation ROC AUC score range seemed to narrow up to between .76 and .79.</w:t>
+        <w:t xml:space="preserve">Upon selecting the models from each classifier with the largest mean validation ROC AUC scores, the models were cross-validated once more and evaluated. The average training ROC AUC scores for the optimized models range from .76 to .81. The top end of the range was decreased by .18, dramatically reducing the overfitting of the models. The average accuracy range is from .76 to .81, a slight improvement over the base model range of .72 to .81. The average F1 score range is from .25 to .53, which is a performance decrease from the base model average F1 range of .37 to .53. Now the average validation ROC AUC score range seemed to narrow up to between .76 and .79.</w:t>
       </w:r>
     </w:p>
     <w:p>
@@ -5530,12 +5546,12 @@
           <wp:inline distB="114300" distT="114300" distL="114300" distR="114300">
             <wp:extent cx="5943600" cy="1957090"/>
             <wp:effectExtent b="0" l="0" r="0" t="0"/>
-            <wp:docPr id="14" name="image1.png"/>
+            <wp:docPr id="14" name="image3.png"/>
             <a:graphic>
               <a:graphicData uri="http://schemas.openxmlformats.org/drawingml/2006/picture">
                 <pic:pic>
                   <pic:nvPicPr>
-                    <pic:cNvPr id="0" name="image1.png"/>
+                    <pic:cNvPr id="0" name="image3.png"/>
                     <pic:cNvPicPr preferRelativeResize="0"/>
                   </pic:nvPicPr>
                   <pic:blipFill>
@@ -5585,12 +5601,12 @@
           <wp:inline distB="114300" distT="114300" distL="114300" distR="114300">
             <wp:extent cx="5943600" cy="1981200"/>
             <wp:effectExtent b="0" l="0" r="0" t="0"/>
-            <wp:docPr id="5" name="image1.png"/>
+            <wp:docPr id="5" name="image3.png"/>
             <a:graphic>
               <a:graphicData uri="http://schemas.openxmlformats.org/drawingml/2006/picture">
                 <pic:pic>
                   <pic:nvPicPr>
-                    <pic:cNvPr id="0" name="image1.png"/>
+                    <pic:cNvPr id="0" name="image3.png"/>
                     <pic:cNvPicPr preferRelativeResize="0"/>
                   </pic:nvPicPr>
                   <pic:blipFill>
@@ -5640,12 +5656,12 @@
           <wp:inline distB="114300" distT="114300" distL="114300" distR="114300">
             <wp:extent cx="5943600" cy="1957388"/>
             <wp:effectExtent b="0" l="0" r="0" t="0"/>
-            <wp:docPr id="15" name="image1.png"/>
+            <wp:docPr id="15" name="image3.png"/>
             <a:graphic>
               <a:graphicData uri="http://schemas.openxmlformats.org/drawingml/2006/picture">
                 <pic:pic>
                   <pic:nvPicPr>
-                    <pic:cNvPr id="0" name="image1.png"/>
+                    <pic:cNvPr id="0" name="image3.png"/>
                     <pic:cNvPicPr preferRelativeResize="0"/>
                   </pic:nvPicPr>
                   <pic:blipFill>
@@ -5695,12 +5711,12 @@
           <wp:inline distB="114300" distT="114300" distL="114300" distR="114300">
             <wp:extent cx="5943600" cy="1952625"/>
             <wp:effectExtent b="0" l="0" r="0" t="0"/>
-            <wp:docPr id="1" name="image1.png"/>
+            <wp:docPr id="1" name="image3.png"/>
             <a:graphic>
               <a:graphicData uri="http://schemas.openxmlformats.org/drawingml/2006/picture">
                 <pic:pic>
                   <pic:nvPicPr>
-                    <pic:cNvPr id="0" name="image1.png"/>
+                    <pic:cNvPr id="0" name="image3.png"/>
                     <pic:cNvPicPr preferRelativeResize="0"/>
                   </pic:nvPicPr>
                   <pic:blipFill>
@@ -5730,11 +5746,48 @@
         </w:rPr>
       </w:r>
     </w:p>
+    <w:p>
+      <w:pPr>
+        <w:spacing w:line="240" w:lineRule="auto"/>
+        <w:jc w:val="center"/>
+        <w:rPr>
+          <w:rFonts w:ascii="Times New Roman" w:cs="Times New Roman" w:eastAsia="Times New Roman" w:hAnsi="Times New Roman"/>
+          <w:sz w:val="20"/>
+          <w:szCs w:val="20"/>
+        </w:rPr>
+      </w:pPr>
+      <w:r>
+        <w:rPr>
+          <w:rFonts w:ascii="Times New Roman" w:cs="Times New Roman" w:eastAsia="Times New Roman" w:hAnsi="Times New Roman"/>
+          <w:sz w:val="20"/>
+          <w:szCs w:val="20"/>
+          <w:rtl w:val="0"/>
+        </w:rPr>
+        <w:t xml:space="preserve">Figures: Optimized Model Average Training/Validation ROC AUC, Accuracy, and F1 Score Bar Charts</w:t>
+      </w:r>
+    </w:p>
+    <w:p>
+      <w:pPr>
+        <w:widowControl w:val="0"/>
+        <w:spacing w:line="240" w:lineRule="auto"/>
+        <w:rPr>
+          <w:rFonts w:ascii="Times New Roman" w:cs="Times New Roman" w:eastAsia="Times New Roman" w:hAnsi="Times New Roman"/>
+          <w:sz w:val="24"/>
+          <w:szCs w:val="24"/>
+        </w:rPr>
+      </w:pPr>
+      <w:r>
+        <w:rPr>
+          <w:rtl w:val="0"/>
+        </w:rPr>
+      </w:r>
+    </w:p>
     <w:tbl>
       <w:tblPr>
         <w:tblStyle w:val="Table3"/>
-        <w:tblW w:w="10245.0" w:type="dxa"/>
+        <w:tblW w:w="10680.0" w:type="dxa"/>
         <w:jc w:val="left"/>
+        <w:tblInd w:w="-667.5" w:type="dxa"/>
         <w:tblBorders>
           <w:top w:color="9e9e9e" w:space="0" w:sz="8" w:val="single"/>
           <w:left w:color="9e9e9e" w:space="0" w:sz="8" w:val="single"/>
@@ -5747,25 +5800,25 @@
         <w:tblLook w:val="0600"/>
       </w:tblPr>
       <w:tblGrid>
-        <w:gridCol w:w="2542.5"/>
-        <w:gridCol w:w="2017.5"/>
-        <w:gridCol w:w="2055"/>
-        <w:gridCol w:w="1800"/>
-        <w:gridCol w:w="1830"/>
+        <w:gridCol w:w="2136"/>
+        <w:gridCol w:w="2136"/>
+        <w:gridCol w:w="2136"/>
+        <w:gridCol w:w="2136"/>
+        <w:gridCol w:w="2136"/>
         <w:tblGridChange w:id="0">
           <w:tblGrid>
-            <w:gridCol w:w="2542.5"/>
-            <w:gridCol w:w="2017.5"/>
-            <w:gridCol w:w="2055"/>
-            <w:gridCol w:w="1800"/>
-            <w:gridCol w:w="1830"/>
+            <w:gridCol w:w="2136"/>
+            <w:gridCol w:w="2136"/>
+            <w:gridCol w:w="2136"/>
+            <w:gridCol w:w="2136"/>
+            <w:gridCol w:w="2136"/>
           </w:tblGrid>
         </w:tblGridChange>
       </w:tblGrid>
       <w:tr>
         <w:trPr>
           <w:cantSplit w:val="0"/>
-          <w:trHeight w:val="460" w:hRule="atLeast"/>
+          <w:trHeight w:val="802.44140625" w:hRule="atLeast"/>
           <w:tblHeader w:val="0"/>
         </w:trPr>
         <w:tc>
@@ -5798,7 +5851,7 @@
                 <w:szCs w:val="20"/>
                 <w:rtl w:val="0"/>
               </w:rPr>
-              <w:t xml:space="preserve">Model Name</w:t>
+              <w:t xml:space="preserve">Model Name &amp; Hyperparameter Values</w:t>
             </w:r>
           </w:p>
         </w:tc>
@@ -5942,7 +5995,7 @@
       <w:tr>
         <w:trPr>
           <w:cantSplit w:val="0"/>
-          <w:trHeight w:val="460" w:hRule="atLeast"/>
+          <w:trHeight w:val="472.5" w:hRule="atLeast"/>
           <w:tblHeader w:val="0"/>
         </w:trPr>
         <w:tc>
@@ -6155,7 +6208,7 @@
       <w:tr>
         <w:trPr>
           <w:cantSplit w:val="0"/>
-          <w:trHeight w:val="500" w:hRule="atLeast"/>
+          <w:trHeight w:val="135" w:hRule="atLeast"/>
           <w:tblHeader w:val="0"/>
         </w:trPr>
         <w:tc>
@@ -6377,7 +6430,7 @@
       <w:tr>
         <w:trPr>
           <w:cantSplit w:val="0"/>
-          <w:trHeight w:val="660" w:hRule="atLeast"/>
+          <w:trHeight w:val="240" w:hRule="atLeast"/>
           <w:tblHeader w:val="0"/>
         </w:trPr>
         <w:tc>
@@ -6620,7 +6673,6 @@
       <w:tr>
         <w:trPr>
           <w:cantSplit w:val="0"/>
-          <w:trHeight w:val="460" w:hRule="atLeast"/>
           <w:tblHeader w:val="0"/>
         </w:trPr>
         <w:tc>
@@ -6842,7 +6894,7 @@
       <w:tr>
         <w:trPr>
           <w:cantSplit w:val="0"/>
-          <w:trHeight w:val="660" w:hRule="atLeast"/>
+          <w:trHeight w:val="622.5" w:hRule="atLeast"/>
           <w:tblHeader w:val="0"/>
         </w:trPr>
         <w:tc>
@@ -7064,7 +7116,7 @@
       <w:tr>
         <w:trPr>
           <w:cantSplit w:val="0"/>
-          <w:trHeight w:val="660" w:hRule="atLeast"/>
+          <w:trHeight w:val="652.5" w:hRule="atLeast"/>
           <w:tblHeader w:val="0"/>
         </w:trPr>
         <w:tc>
@@ -7265,7 +7317,7 @@
       <w:tr>
         <w:trPr>
           <w:cantSplit w:val="0"/>
-          <w:trHeight w:val="840" w:hRule="atLeast"/>
+          <w:trHeight w:val="597.421875" w:hRule="atLeast"/>
           <w:tblHeader w:val="0"/>
         </w:trPr>
         <w:tc>
@@ -7508,7 +7560,7 @@
       <w:tr>
         <w:trPr>
           <w:cantSplit w:val="0"/>
-          <w:trHeight w:val="660" w:hRule="atLeast"/>
+          <w:trHeight w:val="780" w:hRule="atLeast"/>
           <w:tblHeader w:val="0"/>
         </w:trPr>
         <w:tc>
@@ -7730,7 +7782,7 @@
       <w:tr>
         <w:trPr>
           <w:cantSplit w:val="0"/>
-          <w:trHeight w:val="660" w:hRule="atLeast"/>
+          <w:trHeight w:val="855" w:hRule="atLeast"/>
           <w:tblHeader w:val="0"/>
         </w:trPr>
         <w:tc>
@@ -7973,7 +8025,7 @@
       <w:tr>
         <w:trPr>
           <w:cantSplit w:val="0"/>
-          <w:trHeight w:val="921.9140625" w:hRule="atLeast"/>
+          <w:trHeight w:val="814.921875" w:hRule="atLeast"/>
           <w:tblHeader w:val="0"/>
         </w:trPr>
         <w:tc>
@@ -8207,7 +8259,7 @@
       <w:tr>
         <w:trPr>
           <w:cantSplit w:val="0"/>
-          <w:trHeight w:val="483.45703125" w:hRule="atLeast"/>
+          <w:trHeight w:val="675" w:hRule="atLeast"/>
           <w:tblHeader w:val="0"/>
         </w:trPr>
         <w:tc>
@@ -8418,6 +8470,31 @@
         </w:tc>
       </w:tr>
     </w:tbl>
+    <w:p>
+      <w:pPr>
+        <w:spacing w:line="240" w:lineRule="auto"/>
+        <w:jc w:val="center"/>
+        <w:rPr>
+          <w:rFonts w:ascii="Times New Roman" w:cs="Times New Roman" w:eastAsia="Times New Roman" w:hAnsi="Times New Roman"/>
+          <w:sz w:val="24"/>
+          <w:szCs w:val="24"/>
+        </w:rPr>
+      </w:pPr>
+      <w:r>
+        <w:rPr>
+          <w:rFonts w:ascii="Times New Roman" w:cs="Times New Roman" w:eastAsia="Times New Roman" w:hAnsi="Times New Roman"/>
+          <w:sz w:val="20"/>
+          <w:szCs w:val="20"/>
+          <w:rtl w:val="0"/>
+        </w:rPr>
+        <w:t xml:space="preserve">Figure: Average Training/Validation ROC AUC, Accuracy, and F1 Scores For All Optimized Model Classifiers  </w:t>
+      </w:r>
+      <w:r>
+        <w:rPr>
+          <w:rtl w:val="0"/>
+        </w:rPr>
+      </w:r>
+    </w:p>
     <w:p>
       <w:pPr>
         <w:spacing w:line="240" w:lineRule="auto"/>
@@ -8498,12 +8575,12 @@
           <wp:inline distB="19050" distT="19050" distL="19050" distR="19050">
             <wp:extent cx="4783931" cy="3572587"/>
             <wp:effectExtent b="0" l="0" r="0" t="0"/>
-            <wp:docPr id="16" name="image7.png"/>
+            <wp:docPr id="16" name="image9.png"/>
             <a:graphic>
               <a:graphicData uri="http://schemas.openxmlformats.org/drawingml/2006/picture">
                 <pic:pic>
                   <pic:nvPicPr>
-                    <pic:cNvPr id="0" name="image7.png"/>
+                    <pic:cNvPr id="0" name="image9.png"/>
                     <pic:cNvPicPr preferRelativeResize="0"/>
                   </pic:nvPicPr>
                   <pic:blipFill>
@@ -8527,6 +8604,43 @@
           </wp:inline>
         </w:drawing>
       </w:r>
+      <w:r>
+        <w:rPr>
+          <w:rtl w:val="0"/>
+        </w:rPr>
+      </w:r>
+    </w:p>
+    <w:p>
+      <w:pPr>
+        <w:spacing w:line="240" w:lineRule="auto"/>
+        <w:jc w:val="center"/>
+        <w:rPr>
+          <w:rFonts w:ascii="Times New Roman" w:cs="Times New Roman" w:eastAsia="Times New Roman" w:hAnsi="Times New Roman"/>
+          <w:sz w:val="24"/>
+          <w:szCs w:val="24"/>
+        </w:rPr>
+      </w:pPr>
+      <w:r>
+        <w:rPr>
+          <w:rFonts w:ascii="Times New Roman" w:cs="Times New Roman" w:eastAsia="Times New Roman" w:hAnsi="Times New Roman"/>
+          <w:sz w:val="20"/>
+          <w:szCs w:val="20"/>
+          <w:rtl w:val="0"/>
+        </w:rPr>
+        <w:t xml:space="preserve">Figures: Distribution of Defect Predictions For Each Optimized Classifier  </w:t>
+      </w:r>
+      <w:r>
+        <w:rPr>
+          <w:rtl w:val="0"/>
+        </w:rPr>
+      </w:r>
+    </w:p>
+    <w:p>
+      <w:pPr>
+        <w:spacing w:line="240" w:lineRule="auto"/>
+        <w:jc w:val="center"/>
+        <w:rPr/>
+      </w:pPr>
       <w:r>
         <w:rPr>
           <w:rtl w:val="0"/>

</xml_diff>